<commit_message>
nmv 26 06 2023
</commit_message>
<xml_diff>
--- a/TS-Padam/TS-5.5/TS 5.5 Malayalam Pada Paatam Corrections.docx
+++ b/TS-Padam/TS-5.5/TS 5.5 Malayalam Pada Paatam Corrections.docx
@@ -21,29 +21,7 @@
           <w:szCs w:val="32"/>
           <w:u w:val="single"/>
         </w:rPr>
-        <w:t xml:space="preserve">TS Pada Paatam – TS </w:t>
-      </w:r>
-      <w:proofErr w:type="gramStart"/>
-      <w:r>
-        <w:rPr>
-          <w:b/>
-          <w:bCs/>
-          <w:sz w:val="32"/>
-          <w:szCs w:val="32"/>
-          <w:u w:val="single"/>
-        </w:rPr>
-        <w:t>5.5  Malayalam</w:t>
-      </w:r>
-      <w:proofErr w:type="gramEnd"/>
-      <w:r>
-        <w:rPr>
-          <w:b/>
-          <w:bCs/>
-          <w:sz w:val="32"/>
-          <w:szCs w:val="32"/>
-          <w:u w:val="single"/>
-        </w:rPr>
-        <w:t xml:space="preserve"> co</w:t>
+        <w:t>TS Pada Paatam – TS 5.5  Malayalam co</w:t>
       </w:r>
       <w:r>
         <w:rPr>
@@ -503,411 +481,6 @@
                 <w:szCs w:val="40"/>
               </w:rPr>
               <w:t xml:space="preserve"> jb§</w:t>
-            </w:r>
-          </w:p>
-        </w:tc>
-      </w:tr>
-      <w:tr>
-        <w:trPr>
-          <w:trHeight w:val="1403"/>
-        </w:trPr>
-        <w:tc>
-          <w:tcPr>
-            <w:tcW w:w="3182" w:type="dxa"/>
-            <w:tcBorders>
-              <w:top w:val="single" w:sz="4" w:space="0" w:color="000000"/>
-              <w:left w:val="single" w:sz="4" w:space="0" w:color="000000"/>
-              <w:bottom w:val="single" w:sz="4" w:space="0" w:color="000000"/>
-              <w:right w:val="single" w:sz="4" w:space="0" w:color="000000"/>
-            </w:tcBorders>
-          </w:tcPr>
-          <w:p>
-            <w:pPr>
-              <w:spacing w:before="0" w:line="240" w:lineRule="auto"/>
-              <w:rPr>
-                <w:rFonts w:cs="Latha"/>
-                <w:b/>
-                <w:sz w:val="28"/>
-                <w:szCs w:val="28"/>
-                <w:lang w:val="it-IT" w:bidi="ta-IN"/>
-              </w:rPr>
-            </w:pPr>
-            <w:r>
-              <w:rPr>
-                <w:rFonts w:cs="Latha"/>
-                <w:b/>
-                <w:sz w:val="28"/>
-                <w:szCs w:val="28"/>
-                <w:lang w:val="it-IT" w:bidi="ta-IN"/>
-              </w:rPr>
-              <w:t>5.5.4.4 – Padam</w:t>
-            </w:r>
-          </w:p>
-          <w:p>
-            <w:pPr>
-              <w:spacing w:before="0" w:line="240" w:lineRule="auto"/>
-              <w:rPr>
-                <w:rFonts w:cs="Latha"/>
-                <w:b/>
-                <w:sz w:val="28"/>
-                <w:szCs w:val="28"/>
-                <w:lang w:val="it-IT" w:bidi="ta-IN"/>
-              </w:rPr>
-            </w:pPr>
-            <w:r>
-              <w:rPr>
-                <w:rFonts w:cs="Latha"/>
-                <w:b/>
-                <w:sz w:val="28"/>
-                <w:szCs w:val="28"/>
-                <w:lang w:val="it-IT" w:bidi="ta-IN"/>
-              </w:rPr>
-              <w:t>Padam No. 9</w:t>
-            </w:r>
-          </w:p>
-          <w:p>
-            <w:pPr>
-              <w:spacing w:before="0" w:line="240" w:lineRule="auto"/>
-              <w:rPr>
-                <w:rFonts w:cs="Latha"/>
-                <w:b/>
-                <w:sz w:val="28"/>
-                <w:szCs w:val="28"/>
-                <w:lang w:val="it-IT" w:bidi="ta-IN"/>
-              </w:rPr>
-            </w:pPr>
-            <w:r>
-              <w:rPr>
-                <w:rFonts w:cs="Latha"/>
-                <w:b/>
-                <w:sz w:val="28"/>
-                <w:szCs w:val="28"/>
-                <w:lang w:val="it-IT" w:bidi="ta-IN"/>
-              </w:rPr>
-              <w:t>Panchaati  No. 21</w:t>
-            </w:r>
-          </w:p>
-        </w:tc>
-        <w:tc>
-          <w:tcPr>
-            <w:tcW w:w="5497" w:type="dxa"/>
-            <w:tcBorders>
-              <w:top w:val="single" w:sz="4" w:space="0" w:color="000000"/>
-              <w:left w:val="single" w:sz="4" w:space="0" w:color="000000"/>
-              <w:bottom w:val="single" w:sz="4" w:space="0" w:color="000000"/>
-              <w:right w:val="single" w:sz="4" w:space="0" w:color="000000"/>
-            </w:tcBorders>
-          </w:tcPr>
-          <w:p>
-            <w:pPr>
-              <w:widowControl w:val="0"/>
-              <w:autoSpaceDE w:val="0"/>
-              <w:autoSpaceDN w:val="0"/>
-              <w:adjustRightInd w:val="0"/>
-              <w:spacing w:before="0" w:line="240" w:lineRule="auto"/>
-              <w:rPr>
-                <w:rFonts w:ascii="BRH Malayalam Extra" w:hAnsi="BRH Malayalam Extra" w:cs="BRH Malayalam Extra"/>
-                <w:sz w:val="40"/>
-                <w:szCs w:val="40"/>
-              </w:rPr>
-            </w:pPr>
-            <w:r>
-              <w:rPr>
-                <w:rFonts w:ascii="BRH Malayalam Extra" w:hAnsi="BRH Malayalam Extra" w:cs="BRH Malayalam Extra"/>
-                <w:sz w:val="40"/>
-                <w:szCs w:val="40"/>
-              </w:rPr>
-              <w:t>s</w:t>
-            </w:r>
-            <w:r>
-              <w:rPr>
-                <w:rFonts w:ascii="BRH Malayalam Extra" w:hAnsi="BRH Malayalam Extra" w:cs="BRH Malayalam Extra"/>
-                <w:sz w:val="40"/>
-                <w:szCs w:val="40"/>
-                <w:highlight w:val="yellow"/>
-              </w:rPr>
-              <w:t>qz</w:t>
-            </w:r>
-            <w:r>
-              <w:rPr>
-                <w:rFonts w:ascii="BRH Malayalam Extra" w:hAnsi="BRH Malayalam Extra" w:cs="BRH Malayalam Extra"/>
-                <w:sz w:val="34"/>
-                <w:szCs w:val="40"/>
-                <w:highlight w:val="yellow"/>
-              </w:rPr>
-              <w:t>–</w:t>
-            </w:r>
-            <w:r>
-              <w:rPr>
-                <w:rFonts w:ascii="BRH Malayalam Extra" w:hAnsi="BRH Malayalam Extra" w:cs="BRH Malayalam Extra"/>
-                <w:sz w:val="40"/>
-                <w:szCs w:val="40"/>
-                <w:highlight w:val="yellow"/>
-              </w:rPr>
-              <w:t>ª</w:t>
-            </w:r>
-            <w:r>
-              <w:rPr>
-                <w:rFonts w:ascii="BRH Malayalam Extra" w:hAnsi="BRH Malayalam Extra" w:cs="BRH Malayalam Extra"/>
-                <w:sz w:val="40"/>
-                <w:szCs w:val="40"/>
-              </w:rPr>
-              <w:t>.</w:t>
-            </w:r>
-            <w:r>
-              <w:rPr>
-                <w:rFonts w:ascii="BRH Malayalam Extra" w:hAnsi="BRH Malayalam Extra" w:cs="BRH Malayalam Extra"/>
-                <w:sz w:val="34"/>
-                <w:szCs w:val="40"/>
-              </w:rPr>
-              <w:t>–</w:t>
-            </w:r>
-            <w:r>
-              <w:rPr>
-                <w:rFonts w:ascii="BRH Malayalam Extra" w:hAnsi="BRH Malayalam Extra" w:cs="BRH Malayalam Extra"/>
-                <w:sz w:val="40"/>
-                <w:szCs w:val="40"/>
-              </w:rPr>
-              <w:t>¥rZy</w:t>
-            </w:r>
-            <w:r>
-              <w:rPr>
-                <w:rFonts w:ascii="BRH Malayalam Extra" w:hAnsi="BRH Malayalam Extra" w:cs="BRH Malayalam Extra"/>
-                <w:sz w:val="34"/>
-                <w:szCs w:val="40"/>
-              </w:rPr>
-              <w:t>–</w:t>
-            </w:r>
-            <w:r>
-              <w:rPr>
-                <w:rFonts w:ascii="BRH Malayalam Extra" w:hAnsi="BRH Malayalam Extra" w:cs="BRH Malayalam Extra"/>
-                <w:sz w:val="40"/>
-                <w:szCs w:val="40"/>
-              </w:rPr>
-              <w:t xml:space="preserve"> s - qz</w:t>
-            </w:r>
-            <w:r>
-              <w:rPr>
-                <w:rFonts w:ascii="BRH Malayalam Extra" w:hAnsi="BRH Malayalam Extra" w:cs="BRH Malayalam Extra"/>
-                <w:sz w:val="34"/>
-                <w:szCs w:val="40"/>
-              </w:rPr>
-              <w:t>–</w:t>
-            </w:r>
-            <w:r>
-              <w:rPr>
-                <w:rFonts w:ascii="BRH Malayalam Extra" w:hAnsi="BRH Malayalam Extra" w:cs="BRH Malayalam Extra"/>
-                <w:sz w:val="40"/>
-                <w:szCs w:val="40"/>
-              </w:rPr>
-              <w:t>ª.</w:t>
-            </w:r>
-            <w:r>
-              <w:rPr>
-                <w:rFonts w:ascii="BRH Malayalam Extra" w:hAnsi="BRH Malayalam Extra" w:cs="BRH Malayalam Extra"/>
-                <w:sz w:val="34"/>
-                <w:szCs w:val="40"/>
-              </w:rPr>
-              <w:t>–</w:t>
-            </w:r>
-            <w:r>
-              <w:rPr>
-                <w:rFonts w:ascii="BRH Malayalam Extra" w:hAnsi="BRH Malayalam Extra" w:cs="BRH Malayalam Extra"/>
-                <w:sz w:val="40"/>
-                <w:szCs w:val="40"/>
-              </w:rPr>
-              <w:t>rx</w:t>
-            </w:r>
-            <w:r>
-              <w:rPr>
-                <w:rFonts w:ascii="BRH Malayalam Extra" w:hAnsi="BRH Malayalam Extra" w:cs="BRH Malayalam Extra"/>
-                <w:sz w:val="34"/>
-                <w:szCs w:val="40"/>
-              </w:rPr>
-              <w:t>–</w:t>
-            </w:r>
-            <w:r>
-              <w:rPr>
-                <w:rFonts w:ascii="BRH Malayalam Extra" w:hAnsi="BRH Malayalam Extra" w:cs="BRH Malayalam Extra"/>
-                <w:sz w:val="40"/>
-                <w:szCs w:val="40"/>
-              </w:rPr>
-              <w:t xml:space="preserve"> | A</w:t>
-            </w:r>
-            <w:r>
-              <w:rPr>
-                <w:rFonts w:ascii="BRH Malayalam Extra" w:hAnsi="BRH Malayalam Extra" w:cs="BRH Malayalam Extra"/>
-                <w:sz w:val="34"/>
-                <w:szCs w:val="40"/>
-              </w:rPr>
-              <w:t>–</w:t>
-            </w:r>
-            <w:r>
-              <w:rPr>
-                <w:rFonts w:ascii="BRH Malayalam Extra" w:hAnsi="BRH Malayalam Extra" w:cs="BRH Malayalam Extra"/>
-                <w:sz w:val="40"/>
-                <w:szCs w:val="40"/>
-              </w:rPr>
-              <w:t>i¡rôyË§— |</w:t>
-            </w:r>
-          </w:p>
-        </w:tc>
-        <w:tc>
-          <w:tcPr>
-            <w:tcW w:w="5605" w:type="dxa"/>
-            <w:tcBorders>
-              <w:top w:val="single" w:sz="4" w:space="0" w:color="000000"/>
-              <w:left w:val="single" w:sz="4" w:space="0" w:color="000000"/>
-              <w:bottom w:val="single" w:sz="4" w:space="0" w:color="000000"/>
-              <w:right w:val="single" w:sz="4" w:space="0" w:color="000000"/>
-            </w:tcBorders>
-          </w:tcPr>
-          <w:p>
-            <w:pPr>
-              <w:spacing w:before="0" w:line="240" w:lineRule="auto"/>
-              <w:rPr>
-                <w:rFonts w:ascii="BRH Malayalam Extra" w:hAnsi="BRH Malayalam Extra" w:cs="BRH Malayalam Extra"/>
-                <w:sz w:val="40"/>
-                <w:szCs w:val="40"/>
-              </w:rPr>
-            </w:pPr>
-            <w:r>
-              <w:rPr>
-                <w:rFonts w:ascii="BRH Malayalam Extra" w:hAnsi="BRH Malayalam Extra" w:cs="BRH Malayalam Extra"/>
-                <w:sz w:val="40"/>
-                <w:szCs w:val="40"/>
-              </w:rPr>
-              <w:t>s</w:t>
-            </w:r>
-            <w:r>
-              <w:rPr>
-                <w:rFonts w:ascii="BRH Malayalam Extra" w:hAnsi="BRH Malayalam Extra" w:cs="BRH Malayalam Extra"/>
-                <w:sz w:val="40"/>
-                <w:szCs w:val="40"/>
-                <w:highlight w:val="green"/>
-              </w:rPr>
-              <w:t>qz</w:t>
-            </w:r>
-            <w:r>
-              <w:rPr>
-                <w:rFonts w:ascii="BRH Malayalam Extra" w:hAnsi="BRH Malayalam Extra" w:cs="BRH Malayalam Extra"/>
-                <w:sz w:val="40"/>
-                <w:szCs w:val="40"/>
-              </w:rPr>
-              <w:t>—</w:t>
-            </w:r>
-            <w:r>
-              <w:rPr>
-                <w:rFonts w:ascii="BRH Malayalam Extra" w:hAnsi="BRH Malayalam Extra" w:cs="BRH Malayalam Extra"/>
-                <w:sz w:val="40"/>
-                <w:szCs w:val="40"/>
-                <w:highlight w:val="green"/>
-              </w:rPr>
-              <w:t>ª</w:t>
-            </w:r>
-            <w:r>
-              <w:rPr>
-                <w:rFonts w:ascii="BRH Malayalam Extra" w:hAnsi="BRH Malayalam Extra" w:cs="BRH Malayalam Extra"/>
-                <w:sz w:val="40"/>
-                <w:szCs w:val="40"/>
-              </w:rPr>
-              <w:t>.</w:t>
-            </w:r>
-            <w:r>
-              <w:rPr>
-                <w:rFonts w:ascii="BRH Malayalam Extra" w:hAnsi="BRH Malayalam Extra" w:cs="BRH Malayalam Extra"/>
-                <w:sz w:val="40"/>
-                <w:szCs w:val="40"/>
-              </w:rPr>
-              <w:t>¥rZy</w:t>
-            </w:r>
-            <w:r>
-              <w:rPr>
-                <w:rFonts w:ascii="BRH Malayalam Extra" w:hAnsi="BRH Malayalam Extra" w:cs="BRH Malayalam Extra"/>
-                <w:sz w:val="34"/>
-                <w:szCs w:val="40"/>
-              </w:rPr>
-              <w:t>–</w:t>
-            </w:r>
-            <w:r>
-              <w:rPr>
-                <w:rFonts w:ascii="BRH Malayalam Extra" w:hAnsi="BRH Malayalam Extra" w:cs="BRH Malayalam Extra"/>
-                <w:sz w:val="40"/>
-                <w:szCs w:val="40"/>
-              </w:rPr>
-              <w:t xml:space="preserve"> s - qz</w:t>
-            </w:r>
-            <w:r>
-              <w:rPr>
-                <w:rFonts w:ascii="BRH Malayalam Extra" w:hAnsi="BRH Malayalam Extra" w:cs="BRH Malayalam Extra"/>
-                <w:sz w:val="34"/>
-                <w:szCs w:val="40"/>
-              </w:rPr>
-              <w:t>–</w:t>
-            </w:r>
-            <w:r>
-              <w:rPr>
-                <w:rFonts w:ascii="BRH Malayalam Extra" w:hAnsi="BRH Malayalam Extra" w:cs="BRH Malayalam Extra"/>
-                <w:sz w:val="40"/>
-                <w:szCs w:val="40"/>
-              </w:rPr>
-              <w:t>ª.</w:t>
-            </w:r>
-            <w:r>
-              <w:rPr>
-                <w:rFonts w:ascii="BRH Malayalam Extra" w:hAnsi="BRH Malayalam Extra" w:cs="BRH Malayalam Extra"/>
-                <w:sz w:val="34"/>
-                <w:szCs w:val="40"/>
-              </w:rPr>
-              <w:t>–</w:t>
-            </w:r>
-            <w:r>
-              <w:rPr>
-                <w:rFonts w:ascii="BRH Malayalam Extra" w:hAnsi="BRH Malayalam Extra" w:cs="BRH Malayalam Extra"/>
-                <w:sz w:val="40"/>
-                <w:szCs w:val="40"/>
-              </w:rPr>
-              <w:t>rx</w:t>
-            </w:r>
-            <w:r>
-              <w:rPr>
-                <w:rFonts w:ascii="BRH Malayalam Extra" w:hAnsi="BRH Malayalam Extra" w:cs="BRH Malayalam Extra"/>
-                <w:sz w:val="34"/>
-                <w:szCs w:val="40"/>
-              </w:rPr>
-              <w:t>–</w:t>
-            </w:r>
-            <w:r>
-              <w:rPr>
-                <w:rFonts w:ascii="BRH Malayalam Extra" w:hAnsi="BRH Malayalam Extra" w:cs="BRH Malayalam Extra"/>
-                <w:sz w:val="40"/>
-                <w:szCs w:val="40"/>
-              </w:rPr>
-              <w:t xml:space="preserve"> | A</w:t>
-            </w:r>
-            <w:r>
-              <w:rPr>
-                <w:rFonts w:ascii="BRH Malayalam Extra" w:hAnsi="BRH Malayalam Extra" w:cs="BRH Malayalam Extra"/>
-                <w:sz w:val="34"/>
-                <w:szCs w:val="40"/>
-              </w:rPr>
-              <w:t>–</w:t>
-            </w:r>
-            <w:r>
-              <w:rPr>
-                <w:rFonts w:ascii="BRH Malayalam Extra" w:hAnsi="BRH Malayalam Extra" w:cs="BRH Malayalam Extra"/>
-                <w:sz w:val="40"/>
-                <w:szCs w:val="40"/>
-              </w:rPr>
-              <w:t>i¡rôyË§— |</w:t>
-            </w:r>
-            <w:r>
-              <w:rPr>
-                <w:rFonts w:ascii="BRH Malayalam Extra" w:hAnsi="BRH Malayalam Extra" w:cs="BRH Malayalam Extra"/>
-                <w:sz w:val="40"/>
-                <w:szCs w:val="40"/>
-              </w:rPr>
-              <w:t xml:space="preserve"> </w:t>
             </w:r>
           </w:p>
         </w:tc>
@@ -1759,7 +1332,6 @@
                 <w:szCs w:val="28"/>
                 <w:lang w:bidi="ta-IN"/>
               </w:rPr>
-              <w:lastRenderedPageBreak/>
               <w:t>5.5.1.4</w:t>
             </w:r>
             <w:r>
@@ -2056,6 +1628,7 @@
                 <w:szCs w:val="28"/>
                 <w:lang w:bidi="ta-IN"/>
               </w:rPr>
+              <w:lastRenderedPageBreak/>
               <w:t>5.5.2.5</w:t>
             </w:r>
             <w:r>
@@ -4802,17 +4375,7 @@
                 <w:szCs w:val="28"/>
                 <w:lang w:bidi="ta-IN"/>
               </w:rPr>
-              <w:t>2</w:t>
-            </w:r>
-            <w:proofErr w:type="gramStart"/>
-            <w:r>
-              <w:rPr>
-                <w:rFonts w:cs="Latha"/>
-                <w:sz w:val="28"/>
-                <w:szCs w:val="28"/>
-                <w:lang w:bidi="ta-IN"/>
-              </w:rPr>
-              <w:t xml:space="preserve">nd </w:t>
+              <w:t xml:space="preserve">2nd </w:t>
             </w:r>
             <w:r>
               <w:rPr>
@@ -4823,7 +4386,6 @@
               </w:rPr>
               <w:t xml:space="preserve"> Panchaati</w:t>
             </w:r>
-            <w:proofErr w:type="gramEnd"/>
           </w:p>
           <w:p>
             <w:pPr>
@@ -5113,17 +4675,7 @@
                 <w:szCs w:val="28"/>
                 <w:lang w:bidi="ta-IN"/>
               </w:rPr>
-              <w:t>5</w:t>
-            </w:r>
-            <w:proofErr w:type="gramStart"/>
-            <w:r>
-              <w:rPr>
-                <w:rFonts w:cs="Latha"/>
-                <w:sz w:val="28"/>
-                <w:szCs w:val="28"/>
-                <w:lang w:bidi="ta-IN"/>
-              </w:rPr>
-              <w:t>th</w:t>
+              <w:t>5th</w:t>
             </w:r>
             <w:r>
               <w:rPr>
@@ -5134,7 +4686,6 @@
               </w:rPr>
               <w:t xml:space="preserve">  Panchaati</w:t>
             </w:r>
-            <w:proofErr w:type="gramEnd"/>
           </w:p>
           <w:p>
             <w:pPr>
@@ -5450,17 +5001,7 @@
                 <w:szCs w:val="28"/>
                 <w:lang w:bidi="ta-IN"/>
               </w:rPr>
-              <w:t>5</w:t>
-            </w:r>
-            <w:proofErr w:type="gramStart"/>
-            <w:r>
-              <w:rPr>
-                <w:rFonts w:cs="Latha"/>
-                <w:sz w:val="28"/>
-                <w:szCs w:val="28"/>
-                <w:lang w:bidi="ta-IN"/>
-              </w:rPr>
-              <w:t>th</w:t>
+              <w:t>5th</w:t>
             </w:r>
             <w:r>
               <w:rPr>
@@ -5471,7 +5012,6 @@
               </w:rPr>
               <w:t xml:space="preserve">  Panchaati</w:t>
             </w:r>
-            <w:proofErr w:type="gramEnd"/>
           </w:p>
           <w:p>
             <w:pPr>
@@ -5877,17 +5417,7 @@
                 <w:szCs w:val="28"/>
                 <w:lang w:bidi="ta-IN"/>
               </w:rPr>
-              <w:t>18</w:t>
-            </w:r>
-            <w:proofErr w:type="gramStart"/>
-            <w:r>
-              <w:rPr>
-                <w:rFonts w:cs="Latha"/>
-                <w:sz w:val="28"/>
-                <w:szCs w:val="28"/>
-                <w:lang w:bidi="ta-IN"/>
-              </w:rPr>
-              <w:t>th</w:t>
+              <w:t>18th</w:t>
             </w:r>
             <w:r>
               <w:rPr>
@@ -5898,7 +5428,6 @@
               </w:rPr>
               <w:t xml:space="preserve">  Panchaati</w:t>
             </w:r>
-            <w:proofErr w:type="gramEnd"/>
           </w:p>
           <w:p>
             <w:pPr>
@@ -6259,7 +5788,6 @@
               </w:rPr>
               <w:t>24</w:t>
             </w:r>
-            <w:proofErr w:type="gramStart"/>
             <w:r>
               <w:rPr>
                 <w:rFonts w:cs="Latha"/>
@@ -6278,7 +5806,6 @@
               </w:rPr>
               <w:t xml:space="preserve">  Panchaati</w:t>
             </w:r>
-            <w:proofErr w:type="gramEnd"/>
           </w:p>
           <w:p>
             <w:pPr>
@@ -8234,17 +7761,7 @@
                 <w:szCs w:val="28"/>
                 <w:lang w:bidi="ta-IN"/>
               </w:rPr>
-              <w:t>41</w:t>
-            </w:r>
-            <w:proofErr w:type="gramStart"/>
-            <w:r>
-              <w:rPr>
-                <w:rFonts w:cs="Latha"/>
-                <w:sz w:val="28"/>
-                <w:szCs w:val="28"/>
-                <w:lang w:bidi="ta-IN"/>
-              </w:rPr>
-              <w:t>st</w:t>
+              <w:t>41st</w:t>
             </w:r>
             <w:r>
               <w:rPr>
@@ -8255,7 +7772,6 @@
               </w:rPr>
               <w:t xml:space="preserve">  Panchaati</w:t>
             </w:r>
-            <w:proofErr w:type="gramEnd"/>
           </w:p>
           <w:p>
             <w:pPr>
@@ -8676,17 +8192,7 @@
                 <w:szCs w:val="28"/>
                 <w:lang w:bidi="ta-IN"/>
               </w:rPr>
-              <w:t>4</w:t>
-            </w:r>
-            <w:proofErr w:type="gramStart"/>
-            <w:r>
-              <w:rPr>
-                <w:rFonts w:cs="Latha"/>
-                <w:sz w:val="28"/>
-                <w:szCs w:val="28"/>
-                <w:lang w:bidi="ta-IN"/>
-              </w:rPr>
-              <w:t>th</w:t>
+              <w:t>4th</w:t>
             </w:r>
             <w:r>
               <w:rPr>
@@ -8697,7 +8203,6 @@
               </w:rPr>
               <w:t xml:space="preserve">  Panchaati</w:t>
             </w:r>
-            <w:proofErr w:type="gramEnd"/>
           </w:p>
           <w:bookmarkEnd w:id="1"/>
           <w:p>
@@ -9236,17 +8741,7 @@
                 <w:szCs w:val="28"/>
                 <w:lang w:bidi="ta-IN"/>
               </w:rPr>
-              <w:t>46</w:t>
-            </w:r>
-            <w:proofErr w:type="gramStart"/>
-            <w:r>
-              <w:rPr>
-                <w:rFonts w:cs="Latha"/>
-                <w:sz w:val="28"/>
-                <w:szCs w:val="28"/>
-                <w:lang w:bidi="ta-IN"/>
-              </w:rPr>
-              <w:t>th</w:t>
+              <w:t>46th</w:t>
             </w:r>
             <w:r>
               <w:rPr>
@@ -9257,7 +8752,6 @@
               </w:rPr>
               <w:t xml:space="preserve">  Panchaati</w:t>
             </w:r>
-            <w:proofErr w:type="gramEnd"/>
           </w:p>
           <w:p>
             <w:pPr>

</xml_diff>

<commit_message>
nmv 10 02 2025
</commit_message>
<xml_diff>
--- a/TS-Padam/TS-5.5/TS 5.5 Malayalam Pada Paatam Corrections.docx
+++ b/TS-Padam/TS-5.5/TS 5.5 Malayalam Pada Paatam Corrections.docx
@@ -1,6 +1,6 @@
 
 <file path=word/document.xml><?xml version="1.0" encoding="utf-8"?>
-<w:document xmlns:wpc="http://schemas.microsoft.com/office/word/2010/wordprocessingCanvas" xmlns:cx="http://schemas.microsoft.com/office/drawing/2014/chartex" xmlns:cx1="http://schemas.microsoft.com/office/drawing/2015/9/8/chartex" xmlns:cx2="http://schemas.microsoft.com/office/drawing/2015/10/21/chartex" xmlns:cx3="http://schemas.microsoft.com/office/drawing/2016/5/9/chartex" xmlns:cx4="http://schemas.microsoft.com/office/drawing/2016/5/10/chartex" xmlns:cx5="http://schemas.microsoft.com/office/drawing/2016/5/11/chartex" xmlns:cx6="http://schemas.microsoft.com/office/drawing/2016/5/12/chartex" xmlns:cx7="http://schemas.microsoft.com/office/drawing/2016/5/13/chartex" xmlns:cx8="http://schemas.microsoft.com/office/drawing/2016/5/14/chartex" xmlns:mc="http://schemas.openxmlformats.org/markup-compatibility/2006" xmlns:aink="http://schemas.microsoft.com/office/drawing/2016/ink" xmlns:am3d="http://schemas.microsoft.com/office/drawing/2017/model3d" xmlns:o="urn:schemas-microsoft-com:office:office" xmlns:oel="http://schemas.microsoft.com/office/2019/extlst" xmlns:r="http://schemas.openxmlformats.org/officeDocument/2006/relationships" xmlns:m="http://schemas.openxmlformats.org/officeDocument/2006/math" xmlns:v="urn:schemas-microsoft-com:vml" xmlns:wp14="http://schemas.microsoft.com/office/word/2010/wordprocessingDrawing" xmlns:wp="http://schemas.openxmlformats.org/drawingml/2006/wordprocessingDrawing" xmlns:w10="urn:schemas-microsoft-com:office:word" xmlns:w="http://schemas.openxmlformats.org/wordprocessingml/2006/main" xmlns:w14="http://schemas.microsoft.com/office/word/2010/wordml" xmlns:w15="http://schemas.microsoft.com/office/word/2012/wordml" xmlns:w16cex="http://schemas.microsoft.com/office/word/2018/wordml/cex" xmlns:w16cid="http://schemas.microsoft.com/office/word/2016/wordml/cid" xmlns:w16="http://schemas.microsoft.com/office/word/2018/wordml" xmlns:w16du="http://schemas.microsoft.com/office/word/2023/wordml/word16du" xmlns:w16sdtdh="http://schemas.microsoft.com/office/word/2020/wordml/sdtdatahash" xmlns:w16se="http://schemas.microsoft.com/office/word/2015/wordml/symex" xmlns:wpg="http://schemas.microsoft.com/office/word/2010/wordprocessingGroup" xmlns:wpi="http://schemas.microsoft.com/office/word/2010/wordprocessingInk" xmlns:wne="http://schemas.microsoft.com/office/word/2006/wordml" xmlns:wps="http://schemas.microsoft.com/office/word/2010/wordprocessingShape" mc:Ignorable="w14 w15 w16se w16cid w16 w16cex w16sdtdh w16du wp14">
+<w:document xmlns:wpc="http://schemas.microsoft.com/office/word/2010/wordprocessingCanvas" xmlns:cx="http://schemas.microsoft.com/office/drawing/2014/chartex" xmlns:cx1="http://schemas.microsoft.com/office/drawing/2015/9/8/chartex" xmlns:cx2="http://schemas.microsoft.com/office/drawing/2015/10/21/chartex" xmlns:cx3="http://schemas.microsoft.com/office/drawing/2016/5/9/chartex" xmlns:cx4="http://schemas.microsoft.com/office/drawing/2016/5/10/chartex" xmlns:cx5="http://schemas.microsoft.com/office/drawing/2016/5/11/chartex" xmlns:cx6="http://schemas.microsoft.com/office/drawing/2016/5/12/chartex" xmlns:cx7="http://schemas.microsoft.com/office/drawing/2016/5/13/chartex" xmlns:cx8="http://schemas.microsoft.com/office/drawing/2016/5/14/chartex" xmlns:mc="http://schemas.openxmlformats.org/markup-compatibility/2006" xmlns:aink="http://schemas.microsoft.com/office/drawing/2016/ink" xmlns:am3d="http://schemas.microsoft.com/office/drawing/2017/model3d" xmlns:o="urn:schemas-microsoft-com:office:office" xmlns:oel="http://schemas.microsoft.com/office/2019/extlst" xmlns:r="http://schemas.openxmlformats.org/officeDocument/2006/relationships" xmlns:m="http://schemas.openxmlformats.org/officeDocument/2006/math" xmlns:v="urn:schemas-microsoft-com:vml" xmlns:wp14="http://schemas.microsoft.com/office/word/2010/wordprocessingDrawing" xmlns:wp="http://schemas.openxmlformats.org/drawingml/2006/wordprocessingDrawing" xmlns:w10="urn:schemas-microsoft-com:office:word" xmlns:w="http://schemas.openxmlformats.org/wordprocessingml/2006/main" xmlns:w14="http://schemas.microsoft.com/office/word/2010/wordml" xmlns:w15="http://schemas.microsoft.com/office/word/2012/wordml" xmlns:w16cex="http://schemas.microsoft.com/office/word/2018/wordml/cex" xmlns:w16cid="http://schemas.microsoft.com/office/word/2016/wordml/cid" xmlns:w16="http://schemas.microsoft.com/office/word/2018/wordml" xmlns:w16du="http://schemas.microsoft.com/office/word/2023/wordml/word16du" xmlns:w16sdtdh="http://schemas.microsoft.com/office/word/2020/wordml/sdtdatahash" xmlns:w16sdtfl="http://schemas.microsoft.com/office/word/2024/wordml/sdtformatlock" xmlns:w16se="http://schemas.microsoft.com/office/word/2015/wordml/symex" xmlns:wpg="http://schemas.microsoft.com/office/word/2010/wordprocessingGroup" xmlns:wpi="http://schemas.microsoft.com/office/word/2010/wordprocessingInk" xmlns:wne="http://schemas.microsoft.com/office/word/2006/wordml" xmlns:wps="http://schemas.microsoft.com/office/word/2010/wordprocessingShape" mc:Ignorable="w14 w15 w16se w16cid w16 w16cex w16sdtdh w16sdtfl w16du wp14">
   <w:body>
     <w:p>
       <w:pPr>
@@ -1254,17 +1254,11 @@
       </w:tr>
       <w:tr>
         <w:trPr>
-          <w:trHeight w:val="1125"/>
+          <w:trHeight w:val="822"/>
         </w:trPr>
         <w:tc>
           <w:tcPr>
             <w:tcW w:w="3182" w:type="dxa"/>
-            <w:tcBorders>
-              <w:top w:val="single" w:sz="4" w:space="0" w:color="000000"/>
-              <w:left w:val="single" w:sz="4" w:space="0" w:color="000000"/>
-              <w:bottom w:val="single" w:sz="4" w:space="0" w:color="000000"/>
-              <w:right w:val="single" w:sz="4" w:space="0" w:color="000000"/>
-            </w:tcBorders>
           </w:tcPr>
           <w:p>
             <w:pPr>
@@ -1274,134 +1268,128 @@
                 <w:b/>
                 <w:sz w:val="28"/>
                 <w:szCs w:val="28"/>
-                <w:lang w:val="it-IT" w:bidi="ta-IN"/>
-              </w:rPr>
-            </w:pPr>
-            <w:r>
-              <w:rPr>
-                <w:rFonts w:cs="Latha"/>
-                <w:b/>
-                <w:sz w:val="28"/>
-                <w:szCs w:val="28"/>
-                <w:lang w:val="it-IT" w:bidi="ta-IN"/>
-              </w:rPr>
-              <w:t>5.5.</w:t>
-            </w:r>
-            <w:r>
-              <w:rPr>
-                <w:rFonts w:cs="Latha"/>
-                <w:b/>
-                <w:sz w:val="28"/>
-                <w:szCs w:val="28"/>
-                <w:lang w:val="it-IT" w:bidi="ta-IN"/>
-              </w:rPr>
-              <w:t>10</w:t>
-            </w:r>
-            <w:r>
-              <w:rPr>
-                <w:rFonts w:cs="Latha"/>
-                <w:b/>
-                <w:sz w:val="28"/>
-                <w:szCs w:val="28"/>
-                <w:lang w:val="it-IT" w:bidi="ta-IN"/>
-              </w:rPr>
-              <w:t>.</w:t>
-            </w:r>
-            <w:r>
-              <w:rPr>
-                <w:rFonts w:cs="Latha"/>
-                <w:b/>
-                <w:sz w:val="28"/>
-                <w:szCs w:val="28"/>
-                <w:lang w:val="it-IT" w:bidi="ta-IN"/>
+                <w:lang w:bidi="ta-IN"/>
+              </w:rPr>
+            </w:pPr>
+            <w:r>
+              <w:rPr>
+                <w:rFonts w:cs="Latha"/>
+                <w:b/>
+                <w:sz w:val="28"/>
+                <w:szCs w:val="28"/>
+                <w:lang w:bidi="ta-IN"/>
+              </w:rPr>
+              <w:t xml:space="preserve">TS </w:t>
+            </w:r>
+            <w:r>
+              <w:rPr>
+                <w:rFonts w:cs="Latha"/>
+                <w:b/>
+                <w:sz w:val="28"/>
+                <w:szCs w:val="28"/>
+                <w:lang w:bidi="ta-IN"/>
+              </w:rPr>
+              <w:t>5.5.9.5</w:t>
+            </w:r>
+            <w:r>
+              <w:rPr>
+                <w:rFonts w:cs="Latha"/>
+                <w:b/>
+                <w:sz w:val="28"/>
+                <w:szCs w:val="28"/>
+                <w:lang w:bidi="ta-IN"/>
+              </w:rPr>
+              <w:t xml:space="preserve"> - </w:t>
+            </w:r>
+            <w:r>
+              <w:rPr>
+                <w:rFonts w:cs="Latha"/>
+                <w:b/>
+                <w:sz w:val="28"/>
+                <w:szCs w:val="28"/>
+                <w:lang w:bidi="ta-IN"/>
+              </w:rPr>
+              <w:t>Vaakyam</w:t>
+            </w:r>
+          </w:p>
+          <w:p>
+            <w:pPr>
+              <w:spacing w:before="0" w:line="240" w:lineRule="auto"/>
+              <w:rPr>
+                <w:rFonts w:cs="Latha"/>
+                <w:b/>
+                <w:sz w:val="28"/>
+                <w:szCs w:val="28"/>
+                <w:lang w:bidi="ta-IN"/>
+              </w:rPr>
+            </w:pPr>
+            <w:r>
+              <w:rPr>
+                <w:rFonts w:cs="Latha"/>
+                <w:b/>
+                <w:sz w:val="28"/>
+                <w:szCs w:val="28"/>
+                <w:lang w:bidi="ta-IN"/>
+              </w:rPr>
+              <w:t>Line</w:t>
+            </w:r>
+            <w:r>
+              <w:rPr>
+                <w:rFonts w:cs="Latha"/>
+                <w:b/>
+                <w:sz w:val="28"/>
+                <w:szCs w:val="28"/>
+                <w:lang w:bidi="ta-IN"/>
+              </w:rPr>
+              <w:t xml:space="preserve"> No: - </w:t>
+            </w:r>
+            <w:r>
+              <w:rPr>
+                <w:rFonts w:cs="Latha"/>
+                <w:b/>
+                <w:sz w:val="28"/>
+                <w:szCs w:val="28"/>
+                <w:lang w:bidi="ta-IN"/>
               </w:rPr>
               <w:t>2</w:t>
             </w:r>
-            <w:r>
-              <w:rPr>
-                <w:rFonts w:cs="Latha"/>
-                <w:b/>
-                <w:sz w:val="28"/>
-                <w:szCs w:val="28"/>
-                <w:lang w:val="it-IT" w:bidi="ta-IN"/>
-              </w:rPr>
-              <w:t>– Padam</w:t>
-            </w:r>
-          </w:p>
-          <w:p>
-            <w:pPr>
-              <w:spacing w:before="0" w:line="240" w:lineRule="auto"/>
-              <w:rPr>
-                <w:rFonts w:cs="Latha"/>
-                <w:b/>
-                <w:sz w:val="28"/>
-                <w:szCs w:val="28"/>
-                <w:lang w:val="it-IT" w:bidi="ta-IN"/>
-              </w:rPr>
-            </w:pPr>
-            <w:r>
-              <w:rPr>
-                <w:rFonts w:cs="Latha"/>
-                <w:b/>
-                <w:sz w:val="28"/>
-                <w:szCs w:val="28"/>
-                <w:lang w:val="it-IT" w:bidi="ta-IN"/>
-              </w:rPr>
-              <w:t xml:space="preserve">Padam No. </w:t>
-            </w:r>
-            <w:r>
-              <w:rPr>
-                <w:rFonts w:cs="Latha"/>
-                <w:b/>
-                <w:sz w:val="28"/>
-                <w:szCs w:val="28"/>
-                <w:lang w:val="it-IT" w:bidi="ta-IN"/>
-              </w:rPr>
-              <w:t>13</w:t>
-            </w:r>
-          </w:p>
-          <w:p>
-            <w:pPr>
-              <w:spacing w:before="0" w:line="240" w:lineRule="auto"/>
-              <w:rPr>
-                <w:rFonts w:cs="Latha"/>
-                <w:b/>
-                <w:sz w:val="28"/>
-                <w:szCs w:val="28"/>
-                <w:lang w:val="it-IT" w:bidi="ta-IN"/>
-              </w:rPr>
-            </w:pPr>
-            <w:r>
-              <w:rPr>
-                <w:rFonts w:cs="Latha"/>
-                <w:b/>
-                <w:sz w:val="28"/>
-                <w:szCs w:val="28"/>
-                <w:lang w:val="it-IT" w:bidi="ta-IN"/>
-              </w:rPr>
-              <w:t xml:space="preserve">Panchaati  No. </w:t>
-            </w:r>
-            <w:r>
-              <w:rPr>
-                <w:rFonts w:cs="Latha"/>
-                <w:b/>
-                <w:sz w:val="28"/>
-                <w:szCs w:val="28"/>
-                <w:lang w:val="it-IT" w:bidi="ta-IN"/>
-              </w:rPr>
-              <w:t>43</w:t>
+          </w:p>
+          <w:p>
+            <w:pPr>
+              <w:spacing w:before="0" w:line="240" w:lineRule="auto"/>
+              <w:rPr>
+                <w:rFonts w:cs="Latha"/>
+                <w:b/>
+                <w:sz w:val="28"/>
+                <w:szCs w:val="28"/>
+                <w:lang w:bidi="ta-IN"/>
+              </w:rPr>
+            </w:pPr>
+            <w:r>
+              <w:rPr>
+                <w:rFonts w:cs="Latha"/>
+                <w:b/>
+                <w:sz w:val="28"/>
+                <w:szCs w:val="28"/>
+                <w:lang w:bidi="ta-IN"/>
+              </w:rPr>
+              <w:t xml:space="preserve">Panchaati No. - </w:t>
+            </w:r>
+            <w:r>
+              <w:rPr>
+                <w:rFonts w:cs="Latha"/>
+                <w:b/>
+                <w:sz w:val="28"/>
+                <w:szCs w:val="28"/>
+                <w:lang w:bidi="ta-IN"/>
+              </w:rPr>
+              <w:t>41</w:t>
             </w:r>
           </w:p>
         </w:tc>
         <w:tc>
           <w:tcPr>
             <w:tcW w:w="5497" w:type="dxa"/>
-            <w:tcBorders>
-              <w:top w:val="single" w:sz="4" w:space="0" w:color="000000"/>
-              <w:left w:val="single" w:sz="4" w:space="0" w:color="000000"/>
-              <w:bottom w:val="single" w:sz="4" w:space="0" w:color="000000"/>
-              <w:right w:val="single" w:sz="4" w:space="0" w:color="000000"/>
-            </w:tcBorders>
           </w:tcPr>
           <w:p>
             <w:pPr>
@@ -1409,41 +1397,20 @@
               <w:autoSpaceDE w:val="0"/>
               <w:autoSpaceDN w:val="0"/>
               <w:adjustRightInd w:val="0"/>
-              <w:spacing w:before="0" w:line="252" w:lineRule="auto"/>
-              <w:ind w:right="119"/>
-              <w:rPr>
-                <w:rFonts w:ascii="BRH Malayalam Extra" w:hAnsi="BRH Malayalam Extra" w:cs="BRH Malayalam Extra"/>
-                <w:sz w:val="40"/>
-                <w:szCs w:val="40"/>
-                <w:lang w:val="it-IT"/>
-              </w:rPr>
-            </w:pPr>
-            <w:r>
-              <w:rPr>
-                <w:rFonts w:ascii="BRH Malayalam Extra" w:hAnsi="BRH Malayalam Extra" w:cs="BRH Malayalam Extra"/>
-                <w:sz w:val="40"/>
-                <w:szCs w:val="40"/>
-                <w:lang w:val="it-IT"/>
-              </w:rPr>
-              <w:t>Zy</w:t>
-            </w:r>
-            <w:r>
-              <w:rPr>
-                <w:rFonts w:ascii="BRH Malayalam Extra" w:hAnsi="BRH Malayalam Extra" w:cs="BRH Malayalam Extra"/>
-                <w:sz w:val="34"/>
-                <w:szCs w:val="40"/>
-                <w:lang w:val="it-IT"/>
-              </w:rPr>
-              <w:t>–</w:t>
-            </w:r>
-            <w:r>
-              <w:rPr>
-                <w:rFonts w:ascii="BRH Malayalam Extra" w:hAnsi="BRH Malayalam Extra" w:cs="BRH Malayalam Extra"/>
-                <w:sz w:val="40"/>
-                <w:szCs w:val="40"/>
-                <w:lang w:val="it-IT"/>
-              </w:rPr>
-              <w:t>k</w:t>
+              <w:spacing w:line="264" w:lineRule="auto"/>
+              <w:rPr>
+                <w:rFonts w:ascii="BRH Devanagari Extra" w:hAnsi="BRH Devanagari Extra" w:cs="BRH Devanagari Extra"/>
+                <w:sz w:val="40"/>
+                <w:szCs w:val="40"/>
+              </w:rPr>
+            </w:pPr>
+            <w:r>
+              <w:rPr>
+                <w:rFonts w:ascii="BRH Malayalam Extra" w:hAnsi="BRH Malayalam Extra" w:cs="BRH Malayalam Extra"/>
+                <w:sz w:val="40"/>
+                <w:szCs w:val="40"/>
+              </w:rPr>
+              <w:t>eky—</w:t>
             </w:r>
             <w:r>
               <w:rPr>
@@ -1451,323 +1418,90 @@
                 <w:sz w:val="40"/>
                 <w:szCs w:val="40"/>
                 <w:highlight w:val="yellow"/>
-                <w:lang w:val="it-IT"/>
-              </w:rPr>
-              <w:t>qû</w:t>
-            </w:r>
-            <w:r>
-              <w:rPr>
-                <w:rFonts w:ascii="BRH Malayalam Extra" w:hAnsi="BRH Malayalam Extra" w:cs="BRH Malayalam Extra"/>
-                <w:sz w:val="40"/>
-                <w:szCs w:val="40"/>
-                <w:lang w:val="it-IT"/>
-              </w:rPr>
-              <w:t>—kxRy</w:t>
-            </w:r>
-            <w:r>
-              <w:rPr>
-                <w:rFonts w:ascii="BRH Malayalam Extra" w:hAnsi="BRH Malayalam Extra" w:cs="BRH Malayalam Extra"/>
-                <w:sz w:val="34"/>
-                <w:szCs w:val="40"/>
-                <w:lang w:val="it-IT"/>
-              </w:rPr>
-              <w:t>–</w:t>
-            </w:r>
-            <w:r>
-              <w:rPr>
-                <w:rFonts w:ascii="BRH Malayalam Extra" w:hAnsi="BRH Malayalam Extra" w:cs="BRH Malayalam Extra"/>
-                <w:sz w:val="40"/>
-                <w:szCs w:val="40"/>
-                <w:lang w:val="it-IT"/>
-              </w:rPr>
-              <w:t xml:space="preserve">kyZy— </w:t>
-            </w:r>
-          </w:p>
-          <w:p>
-            <w:pPr>
-              <w:widowControl w:val="0"/>
-              <w:autoSpaceDE w:val="0"/>
-              <w:autoSpaceDN w:val="0"/>
-              <w:adjustRightInd w:val="0"/>
-              <w:spacing w:before="0" w:line="252" w:lineRule="auto"/>
-              <w:ind w:right="119"/>
-              <w:rPr>
-                <w:rFonts w:ascii="BRH Malayalam Extra" w:hAnsi="BRH Malayalam Extra" w:cs="BRH Malayalam Extra"/>
-                <w:sz w:val="40"/>
-                <w:szCs w:val="40"/>
-                <w:lang w:val="it-IT"/>
-              </w:rPr>
-            </w:pPr>
-            <w:r>
-              <w:rPr>
-                <w:rFonts w:ascii="BRH Malayalam Extra" w:hAnsi="BRH Malayalam Extra" w:cs="BRH Malayalam Extra"/>
-                <w:sz w:val="40"/>
-                <w:szCs w:val="40"/>
-                <w:lang w:val="it-IT"/>
-              </w:rPr>
-              <w:t>Zy</w:t>
-            </w:r>
-            <w:r>
-              <w:rPr>
-                <w:rFonts w:ascii="BRH Malayalam Extra" w:hAnsi="BRH Malayalam Extra" w:cs="BRH Malayalam Extra"/>
-                <w:sz w:val="34"/>
-                <w:szCs w:val="40"/>
-                <w:lang w:val="it-IT"/>
-              </w:rPr>
-              <w:t>–</w:t>
-            </w:r>
-            <w:r>
-              <w:rPr>
-                <w:rFonts w:ascii="BRH Malayalam Extra" w:hAnsi="BRH Malayalam Extra" w:cs="BRH Malayalam Extra"/>
-                <w:sz w:val="40"/>
-                <w:szCs w:val="40"/>
-                <w:lang w:val="it-IT"/>
-              </w:rPr>
-              <w:t>k</w:t>
-            </w:r>
-            <w:r>
-              <w:rPr>
-                <w:rFonts w:ascii="BRH Malayalam Extra" w:hAnsi="BRH Malayalam Extra" w:cs="BRH Malayalam Extra"/>
-                <w:sz w:val="40"/>
-                <w:szCs w:val="40"/>
-                <w:highlight w:val="yellow"/>
-                <w:lang w:val="it-IT"/>
-              </w:rPr>
-              <w:t>qû</w:t>
-            </w:r>
-            <w:r>
-              <w:rPr>
-                <w:rFonts w:ascii="BRH Malayalam Extra" w:hAnsi="BRH Malayalam Extra" w:cs="BRH Malayalam Extra"/>
-                <w:sz w:val="40"/>
-                <w:szCs w:val="40"/>
-                <w:lang w:val="it-IT"/>
-              </w:rPr>
-              <w:t>— - kx</w:t>
-            </w:r>
-            <w:r>
-              <w:rPr>
-                <w:rFonts w:ascii="BRH Malayalam Extra" w:hAnsi="BRH Malayalam Extra" w:cs="BRH Malayalam Extra"/>
-                <w:sz w:val="34"/>
-                <w:szCs w:val="40"/>
-                <w:lang w:val="it-IT"/>
-              </w:rPr>
-              <w:t>–</w:t>
-            </w:r>
-            <w:r>
-              <w:rPr>
-                <w:rFonts w:ascii="BRH Malayalam Extra" w:hAnsi="BRH Malayalam Extra" w:cs="BRH Malayalam Extra"/>
-                <w:sz w:val="40"/>
-                <w:szCs w:val="40"/>
-                <w:lang w:val="it-IT"/>
-              </w:rPr>
-              <w:t>Ry</w:t>
-            </w:r>
-            <w:r>
-              <w:rPr>
-                <w:rFonts w:ascii="BRH Malayalam Extra" w:hAnsi="BRH Malayalam Extra" w:cs="BRH Malayalam Extra"/>
-                <w:sz w:val="34"/>
-                <w:szCs w:val="40"/>
-                <w:lang w:val="it-IT"/>
-              </w:rPr>
-              <w:t>–</w:t>
-            </w:r>
-            <w:r>
-              <w:rPr>
-                <w:rFonts w:ascii="BRH Malayalam Extra" w:hAnsi="BRH Malayalam Extra" w:cs="BRH Malayalam Extra"/>
-                <w:sz w:val="40"/>
-                <w:szCs w:val="40"/>
-                <w:lang w:val="it-IT"/>
-              </w:rPr>
-              <w:t xml:space="preserve">J | </w:t>
+              </w:rPr>
+              <w:t>rçx</w:t>
+            </w:r>
+            <w:r>
+              <w:rPr>
+                <w:rFonts w:ascii="BRH Malayalam Extra" w:hAnsi="BRH Malayalam Extra" w:cs="BRH Malayalam Extra"/>
+                <w:sz w:val="40"/>
+                <w:szCs w:val="40"/>
+              </w:rPr>
+              <w:t>¶ exÇ¡</w:t>
+            </w:r>
+            <w:r>
+              <w:rPr>
+                <w:rFonts w:ascii="BRH Malayalam Extra" w:hAnsi="BRH Malayalam Extra" w:cs="BRH Malayalam Extra"/>
+                <w:sz w:val="34"/>
+                <w:szCs w:val="40"/>
+              </w:rPr>
+              <w:t>–</w:t>
+            </w:r>
+            <w:r>
+              <w:rPr>
+                <w:rFonts w:ascii="BRH Malayalam Extra" w:hAnsi="BRH Malayalam Extra" w:cs="BRH Malayalam Extra"/>
+                <w:sz w:val="40"/>
+                <w:szCs w:val="40"/>
+              </w:rPr>
+              <w:t xml:space="preserve"> d</w:t>
             </w:r>
           </w:p>
         </w:tc>
         <w:tc>
           <w:tcPr>
             <w:tcW w:w="5605" w:type="dxa"/>
-            <w:tcBorders>
-              <w:top w:val="single" w:sz="4" w:space="0" w:color="000000"/>
-              <w:left w:val="single" w:sz="4" w:space="0" w:color="000000"/>
-              <w:bottom w:val="single" w:sz="4" w:space="0" w:color="000000"/>
-              <w:right w:val="single" w:sz="4" w:space="0" w:color="000000"/>
-            </w:tcBorders>
           </w:tcPr>
           <w:p>
             <w:pPr>
-              <w:widowControl w:val="0"/>
-              <w:autoSpaceDE w:val="0"/>
-              <w:autoSpaceDN w:val="0"/>
-              <w:adjustRightInd w:val="0"/>
-              <w:spacing w:before="0" w:line="252" w:lineRule="auto"/>
-              <w:ind w:right="119"/>
-              <w:rPr>
-                <w:rFonts w:ascii="BRH Malayalam Extra" w:hAnsi="BRH Malayalam Extra" w:cs="BRH Malayalam Extra"/>
-                <w:sz w:val="40"/>
-                <w:szCs w:val="40"/>
-                <w:lang w:val="it-IT"/>
-              </w:rPr>
-            </w:pPr>
-            <w:r>
-              <w:rPr>
-                <w:rFonts w:ascii="BRH Malayalam Extra" w:hAnsi="BRH Malayalam Extra" w:cs="BRH Malayalam Extra"/>
-                <w:sz w:val="40"/>
-                <w:szCs w:val="40"/>
-                <w:lang w:val="it-IT"/>
-              </w:rPr>
-              <w:t>Zy</w:t>
-            </w:r>
-            <w:r>
-              <w:rPr>
-                <w:rFonts w:ascii="BRH Malayalam Extra" w:hAnsi="BRH Malayalam Extra" w:cs="BRH Malayalam Extra"/>
-                <w:sz w:val="34"/>
-                <w:szCs w:val="40"/>
-                <w:lang w:val="it-IT"/>
-              </w:rPr>
-              <w:t>–</w:t>
-            </w:r>
-            <w:r>
-              <w:rPr>
-                <w:rFonts w:ascii="BRH Malayalam Extra" w:hAnsi="BRH Malayalam Extra" w:cs="BRH Malayalam Extra"/>
-                <w:sz w:val="40"/>
-                <w:szCs w:val="40"/>
-                <w:lang w:val="it-IT"/>
-              </w:rPr>
-              <w:t>k</w:t>
-            </w:r>
+              <w:spacing w:before="0" w:line="240" w:lineRule="auto"/>
+              <w:rPr>
+                <w:rFonts w:ascii="BRH Devanagari Extra" w:hAnsi="BRH Devanagari Extra" w:cs="BRH Devanagari Extra"/>
+                <w:sz w:val="40"/>
+                <w:szCs w:val="40"/>
+              </w:rPr>
+            </w:pPr>
+            <w:r>
+              <w:rPr>
+                <w:rFonts w:ascii="BRH Malayalam Extra" w:hAnsi="BRH Malayalam Extra" w:cs="BRH Malayalam Extra"/>
+                <w:sz w:val="40"/>
+                <w:szCs w:val="40"/>
+              </w:rPr>
+              <w:t>eky—</w:t>
+            </w:r>
+            <w:bookmarkStart w:id="0" w:name="_Hlk190112248"/>
             <w:r>
               <w:rPr>
                 <w:rFonts w:ascii="BRH Malayalam Extra" w:hAnsi="BRH Malayalam Extra" w:cs="BRH Malayalam Extra"/>
                 <w:sz w:val="40"/>
                 <w:szCs w:val="40"/>
                 <w:highlight w:val="green"/>
-                <w:lang w:val="it-IT"/>
-              </w:rPr>
-              <w:t>Ò</w:t>
-            </w:r>
-            <w:r>
-              <w:rPr>
-                <w:rFonts w:ascii="BRH Malayalam Extra" w:hAnsi="BRH Malayalam Extra" w:cs="BRH Malayalam Extra"/>
-                <w:sz w:val="40"/>
-                <w:szCs w:val="40"/>
-                <w:lang w:val="it-IT"/>
-              </w:rPr>
-              <w:t>—kxRy</w:t>
-            </w:r>
-            <w:r>
-              <w:rPr>
-                <w:rFonts w:ascii="BRH Malayalam Extra" w:hAnsi="BRH Malayalam Extra" w:cs="BRH Malayalam Extra"/>
-                <w:sz w:val="34"/>
-                <w:szCs w:val="40"/>
-                <w:lang w:val="it-IT"/>
-              </w:rPr>
-              <w:t>–</w:t>
-            </w:r>
-            <w:r>
-              <w:rPr>
-                <w:rFonts w:ascii="BRH Malayalam Extra" w:hAnsi="BRH Malayalam Extra" w:cs="BRH Malayalam Extra"/>
-                <w:sz w:val="40"/>
-                <w:szCs w:val="40"/>
-                <w:lang w:val="it-IT"/>
-              </w:rPr>
-              <w:t xml:space="preserve">kyZy— </w:t>
-            </w:r>
-          </w:p>
-          <w:p>
-            <w:pPr>
-              <w:widowControl w:val="0"/>
-              <w:autoSpaceDE w:val="0"/>
-              <w:autoSpaceDN w:val="0"/>
-              <w:adjustRightInd w:val="0"/>
-              <w:spacing w:before="0" w:line="252" w:lineRule="auto"/>
-              <w:ind w:right="119"/>
-              <w:rPr>
-                <w:rFonts w:ascii="BRH Malayalam Extra" w:hAnsi="BRH Malayalam Extra" w:cs="BRH Malayalam Extra"/>
-                <w:sz w:val="40"/>
-                <w:szCs w:val="40"/>
-                <w:lang w:val="it-IT"/>
-              </w:rPr>
-            </w:pPr>
-            <w:r>
-              <w:rPr>
-                <w:rFonts w:ascii="BRH Malayalam Extra" w:hAnsi="BRH Malayalam Extra" w:cs="BRH Malayalam Extra"/>
-                <w:sz w:val="40"/>
-                <w:szCs w:val="40"/>
-                <w:lang w:val="it-IT"/>
-              </w:rPr>
-              <w:t>Zy</w:t>
-            </w:r>
-            <w:r>
-              <w:rPr>
-                <w:rFonts w:ascii="BRH Malayalam Extra" w:hAnsi="BRH Malayalam Extra" w:cs="BRH Malayalam Extra"/>
-                <w:sz w:val="34"/>
-                <w:szCs w:val="40"/>
-                <w:lang w:val="it-IT"/>
-              </w:rPr>
-              <w:t>–</w:t>
-            </w:r>
-            <w:r>
-              <w:rPr>
-                <w:rFonts w:ascii="BRH Malayalam Extra" w:hAnsi="BRH Malayalam Extra" w:cs="BRH Malayalam Extra"/>
-                <w:sz w:val="40"/>
-                <w:szCs w:val="40"/>
-                <w:lang w:val="it-IT"/>
-              </w:rPr>
-              <w:t>k</w:t>
-            </w:r>
-            <w:r>
-              <w:rPr>
-                <w:rFonts w:ascii="BRH Malayalam Extra" w:hAnsi="BRH Malayalam Extra" w:cs="BRH Malayalam Extra"/>
-                <w:sz w:val="40"/>
-                <w:szCs w:val="40"/>
-                <w:highlight w:val="green"/>
-                <w:lang w:val="it-IT"/>
-              </w:rPr>
-              <w:t>Ò</w:t>
-            </w:r>
-            <w:r>
-              <w:rPr>
-                <w:rFonts w:ascii="BRH Malayalam Extra" w:hAnsi="BRH Malayalam Extra" w:cs="BRH Malayalam Extra"/>
-                <w:sz w:val="40"/>
-                <w:szCs w:val="40"/>
-                <w:lang w:val="it-IT"/>
-              </w:rPr>
-              <w:t>— - kx</w:t>
-            </w:r>
-            <w:r>
-              <w:rPr>
-                <w:rFonts w:ascii="BRH Malayalam Extra" w:hAnsi="BRH Malayalam Extra" w:cs="BRH Malayalam Extra"/>
-                <w:sz w:val="34"/>
-                <w:szCs w:val="40"/>
-                <w:lang w:val="it-IT"/>
-              </w:rPr>
-              <w:t>–</w:t>
-            </w:r>
-            <w:r>
-              <w:rPr>
-                <w:rFonts w:ascii="BRH Malayalam Extra" w:hAnsi="BRH Malayalam Extra" w:cs="BRH Malayalam Extra"/>
-                <w:sz w:val="40"/>
-                <w:szCs w:val="40"/>
-                <w:lang w:val="it-IT"/>
-              </w:rPr>
-              <w:t>Ry</w:t>
-            </w:r>
-            <w:r>
-              <w:rPr>
-                <w:rFonts w:ascii="BRH Malayalam Extra" w:hAnsi="BRH Malayalam Extra" w:cs="BRH Malayalam Extra"/>
-                <w:sz w:val="34"/>
-                <w:szCs w:val="40"/>
-                <w:lang w:val="it-IT"/>
-              </w:rPr>
-              <w:t>–</w:t>
-            </w:r>
-            <w:r>
-              <w:rPr>
-                <w:rFonts w:ascii="BRH Malayalam Extra" w:hAnsi="BRH Malayalam Extra" w:cs="BRH Malayalam Extra"/>
-                <w:sz w:val="40"/>
-                <w:szCs w:val="40"/>
-                <w:lang w:val="it-IT"/>
-              </w:rPr>
-              <w:t xml:space="preserve">J | </w:t>
+              </w:rPr>
+              <w:t>ræx</w:t>
+            </w:r>
+            <w:bookmarkEnd w:id="0"/>
+            <w:r>
+              <w:rPr>
+                <w:rFonts w:ascii="BRH Malayalam Extra" w:hAnsi="BRH Malayalam Extra" w:cs="BRH Malayalam Extra"/>
+                <w:sz w:val="40"/>
+                <w:szCs w:val="40"/>
+              </w:rPr>
+              <w:t>¶ exÇ¡</w:t>
+            </w:r>
+            <w:r>
+              <w:rPr>
+                <w:rFonts w:ascii="BRH Malayalam Extra" w:hAnsi="BRH Malayalam Extra" w:cs="BRH Malayalam Extra"/>
+                <w:sz w:val="34"/>
+                <w:szCs w:val="40"/>
+              </w:rPr>
+              <w:t>–</w:t>
+            </w:r>
+            <w:r>
+              <w:rPr>
+                <w:rFonts w:ascii="BRH Malayalam Extra" w:hAnsi="BRH Malayalam Extra" w:cs="BRH Malayalam Extra"/>
+                <w:sz w:val="40"/>
+                <w:szCs w:val="40"/>
+              </w:rPr>
+              <w:t xml:space="preserve"> d px</w:t>
             </w:r>
           </w:p>
         </w:tc>
@@ -1794,6 +1528,363 @@
                 <w:b/>
                 <w:sz w:val="28"/>
                 <w:szCs w:val="28"/>
+                <w:lang w:bidi="ta-IN"/>
+              </w:rPr>
+            </w:pPr>
+            <w:r>
+              <w:rPr>
+                <w:rFonts w:cs="Latha"/>
+                <w:b/>
+                <w:sz w:val="28"/>
+                <w:szCs w:val="28"/>
+                <w:lang w:bidi="ta-IN"/>
+              </w:rPr>
+              <w:t xml:space="preserve">TS </w:t>
+            </w:r>
+            <w:r>
+              <w:rPr>
+                <w:rFonts w:cs="Latha"/>
+                <w:b/>
+                <w:sz w:val="28"/>
+                <w:szCs w:val="28"/>
+                <w:lang w:bidi="ta-IN"/>
+              </w:rPr>
+              <w:t>5.5.9.5</w:t>
+            </w:r>
+            <w:r>
+              <w:rPr>
+                <w:rFonts w:cs="Latha"/>
+                <w:b/>
+                <w:sz w:val="28"/>
+                <w:szCs w:val="28"/>
+                <w:lang w:bidi="ta-IN"/>
+              </w:rPr>
+              <w:t xml:space="preserve"> - </w:t>
+            </w:r>
+            <w:r>
+              <w:rPr>
+                <w:rFonts w:cs="Latha"/>
+                <w:b/>
+                <w:sz w:val="28"/>
+                <w:szCs w:val="28"/>
+                <w:lang w:bidi="ta-IN"/>
+              </w:rPr>
+              <w:t>Padam</w:t>
+            </w:r>
+          </w:p>
+          <w:p>
+            <w:pPr>
+              <w:spacing w:before="0" w:line="240" w:lineRule="auto"/>
+              <w:rPr>
+                <w:rFonts w:cs="Latha"/>
+                <w:b/>
+                <w:sz w:val="28"/>
+                <w:szCs w:val="28"/>
+                <w:lang w:bidi="ta-IN"/>
+              </w:rPr>
+            </w:pPr>
+            <w:r>
+              <w:rPr>
+                <w:rFonts w:cs="Latha"/>
+                <w:b/>
+                <w:sz w:val="28"/>
+                <w:szCs w:val="28"/>
+                <w:lang w:bidi="ta-IN"/>
+              </w:rPr>
+              <w:t>Padam</w:t>
+            </w:r>
+            <w:r>
+              <w:rPr>
+                <w:rFonts w:cs="Latha"/>
+                <w:b/>
+                <w:sz w:val="28"/>
+                <w:szCs w:val="28"/>
+                <w:lang w:bidi="ta-IN"/>
+              </w:rPr>
+              <w:t xml:space="preserve"> No: - </w:t>
+            </w:r>
+            <w:r>
+              <w:rPr>
+                <w:rFonts w:cs="Latha"/>
+                <w:b/>
+                <w:sz w:val="28"/>
+                <w:szCs w:val="28"/>
+                <w:lang w:bidi="ta-IN"/>
+              </w:rPr>
+              <w:t>7</w:t>
+            </w:r>
+          </w:p>
+          <w:p>
+            <w:pPr>
+              <w:spacing w:before="0" w:line="240" w:lineRule="auto"/>
+              <w:rPr>
+                <w:rFonts w:cs="Latha"/>
+                <w:b/>
+                <w:sz w:val="28"/>
+                <w:szCs w:val="28"/>
+                <w:lang w:val="en-IN" w:bidi="ta-IN"/>
+              </w:rPr>
+            </w:pPr>
+            <w:r>
+              <w:rPr>
+                <w:rFonts w:cs="Latha"/>
+                <w:b/>
+                <w:sz w:val="28"/>
+                <w:szCs w:val="28"/>
+                <w:lang w:bidi="ta-IN"/>
+              </w:rPr>
+              <w:t xml:space="preserve">Panchaati No. - </w:t>
+            </w:r>
+            <w:r>
+              <w:rPr>
+                <w:rFonts w:cs="Latha"/>
+                <w:b/>
+                <w:sz w:val="28"/>
+                <w:szCs w:val="28"/>
+                <w:lang w:bidi="ta-IN"/>
+              </w:rPr>
+              <w:t>41</w:t>
+            </w:r>
+          </w:p>
+        </w:tc>
+        <w:tc>
+          <w:tcPr>
+            <w:tcW w:w="5497" w:type="dxa"/>
+            <w:tcBorders>
+              <w:top w:val="single" w:sz="4" w:space="0" w:color="000000"/>
+              <w:left w:val="single" w:sz="4" w:space="0" w:color="000000"/>
+              <w:bottom w:val="single" w:sz="4" w:space="0" w:color="000000"/>
+              <w:right w:val="single" w:sz="4" w:space="0" w:color="000000"/>
+            </w:tcBorders>
+          </w:tcPr>
+          <w:p>
+            <w:pPr>
+              <w:widowControl w:val="0"/>
+              <w:autoSpaceDE w:val="0"/>
+              <w:autoSpaceDN w:val="0"/>
+              <w:adjustRightInd w:val="0"/>
+              <w:spacing w:before="0" w:line="252" w:lineRule="auto"/>
+              <w:ind w:right="119"/>
+              <w:rPr>
+                <w:rFonts w:ascii="BRH Devanagari Extra" w:hAnsi="BRH Devanagari Extra" w:cs="BRH Devanagari Extra"/>
+                <w:sz w:val="40"/>
+                <w:szCs w:val="40"/>
+                <w:lang w:val="en-IN"/>
+              </w:rPr>
+            </w:pPr>
+            <w:r>
+              <w:rPr>
+                <w:rFonts w:ascii="BRH Malayalam Extra" w:hAnsi="BRH Malayalam Extra" w:cs="BRH Malayalam Extra"/>
+                <w:sz w:val="40"/>
+                <w:szCs w:val="40"/>
+              </w:rPr>
+              <w:t>D</w:t>
+            </w:r>
+            <w:r>
+              <w:rPr>
+                <w:rFonts w:ascii="BRH Malayalam Extra" w:hAnsi="BRH Malayalam Extra" w:cs="BRH Malayalam Extra"/>
+                <w:sz w:val="34"/>
+                <w:szCs w:val="40"/>
+              </w:rPr>
+              <w:t>–</w:t>
+            </w:r>
+            <w:r>
+              <w:rPr>
+                <w:rFonts w:ascii="BRH Malayalam Extra" w:hAnsi="BRH Malayalam Extra" w:cs="BRH Malayalam Extra"/>
+                <w:sz w:val="40"/>
+                <w:szCs w:val="40"/>
+              </w:rPr>
+              <w:t>eky—rçxZ§ | P</w:t>
+            </w:r>
+            <w:r>
+              <w:rPr>
+                <w:rFonts w:ascii="BRH Malayalam Extra" w:hAnsi="BRH Malayalam Extra" w:cs="BRH Malayalam Extra"/>
+                <w:sz w:val="34"/>
+                <w:szCs w:val="40"/>
+              </w:rPr>
+              <w:t>–</w:t>
+            </w:r>
+            <w:r>
+              <w:rPr>
+                <w:rFonts w:ascii="BRH Malayalam Extra" w:hAnsi="BRH Malayalam Extra" w:cs="BRH Malayalam Extra"/>
+                <w:sz w:val="40"/>
+                <w:szCs w:val="40"/>
+              </w:rPr>
+              <w:t xml:space="preserve"> | ex</w:t>
+            </w:r>
+            <w:r>
+              <w:rPr>
+                <w:rFonts w:ascii="BRH Malayalam Extra" w:hAnsi="BRH Malayalam Extra" w:cs="BRH Malayalam Extra"/>
+                <w:sz w:val="34"/>
+                <w:szCs w:val="40"/>
+              </w:rPr>
+              <w:t>–</w:t>
+            </w:r>
+            <w:r>
+              <w:rPr>
+                <w:rFonts w:ascii="BRH Malayalam Extra" w:hAnsi="BRH Malayalam Extra" w:cs="BRH Malayalam Extra"/>
+                <w:sz w:val="40"/>
+                <w:szCs w:val="40"/>
+              </w:rPr>
+              <w:t>Ç¡</w:t>
+            </w:r>
+            <w:r>
+              <w:rPr>
+                <w:rFonts w:ascii="BRH Malayalam Extra" w:hAnsi="BRH Malayalam Extra" w:cs="BRH Malayalam Extra"/>
+                <w:sz w:val="34"/>
+                <w:szCs w:val="40"/>
+              </w:rPr>
+              <w:t>–</w:t>
+            </w:r>
+            <w:r>
+              <w:rPr>
+                <w:rFonts w:ascii="BRH Malayalam Extra" w:hAnsi="BRH Malayalam Extra" w:cs="BRH Malayalam Extra"/>
+                <w:sz w:val="40"/>
+                <w:szCs w:val="40"/>
+              </w:rPr>
+              <w:t xml:space="preserve"> |</w:t>
+            </w:r>
+          </w:p>
+        </w:tc>
+        <w:tc>
+          <w:tcPr>
+            <w:tcW w:w="5605" w:type="dxa"/>
+            <w:tcBorders>
+              <w:top w:val="single" w:sz="4" w:space="0" w:color="000000"/>
+              <w:left w:val="single" w:sz="4" w:space="0" w:color="000000"/>
+              <w:bottom w:val="single" w:sz="4" w:space="0" w:color="000000"/>
+              <w:right w:val="single" w:sz="4" w:space="0" w:color="000000"/>
+            </w:tcBorders>
+          </w:tcPr>
+          <w:p>
+            <w:pPr>
+              <w:widowControl w:val="0"/>
+              <w:autoSpaceDE w:val="0"/>
+              <w:autoSpaceDN w:val="0"/>
+              <w:adjustRightInd w:val="0"/>
+              <w:spacing w:before="0" w:line="252" w:lineRule="auto"/>
+              <w:ind w:right="119"/>
+              <w:rPr>
+                <w:rFonts w:ascii="BRH Devanagari Extra" w:hAnsi="BRH Devanagari Extra" w:cs="BRH Devanagari Extra"/>
+                <w:sz w:val="40"/>
+                <w:szCs w:val="40"/>
+                <w:lang w:val="en-IN"/>
+              </w:rPr>
+            </w:pPr>
+            <w:r>
+              <w:rPr>
+                <w:rFonts w:ascii="BRH Malayalam Extra" w:hAnsi="BRH Malayalam Extra" w:cs="BRH Malayalam Extra"/>
+                <w:sz w:val="40"/>
+                <w:szCs w:val="40"/>
+              </w:rPr>
+              <w:t>D</w:t>
+            </w:r>
+            <w:r>
+              <w:rPr>
+                <w:rFonts w:ascii="BRH Malayalam Extra" w:hAnsi="BRH Malayalam Extra" w:cs="BRH Malayalam Extra"/>
+                <w:sz w:val="34"/>
+                <w:szCs w:val="40"/>
+              </w:rPr>
+              <w:t>–</w:t>
+            </w:r>
+            <w:r>
+              <w:rPr>
+                <w:rFonts w:ascii="BRH Malayalam Extra" w:hAnsi="BRH Malayalam Extra" w:cs="BRH Malayalam Extra"/>
+                <w:sz w:val="40"/>
+                <w:szCs w:val="40"/>
+              </w:rPr>
+              <w:t>eky—</w:t>
+            </w:r>
+            <w:r>
+              <w:rPr>
+                <w:rFonts w:ascii="BRH Malayalam Extra" w:hAnsi="BRH Malayalam Extra" w:cs="BRH Malayalam Extra"/>
+                <w:sz w:val="40"/>
+                <w:szCs w:val="40"/>
+                <w:highlight w:val="green"/>
+              </w:rPr>
+              <w:t>ræx</w:t>
+            </w:r>
+            <w:r>
+              <w:rPr>
+                <w:rFonts w:ascii="BRH Malayalam Extra" w:hAnsi="BRH Malayalam Extra" w:cs="BRH Malayalam Extra"/>
+                <w:sz w:val="40"/>
+                <w:szCs w:val="40"/>
+              </w:rPr>
+              <w:t>Z§ | P</w:t>
+            </w:r>
+            <w:r>
+              <w:rPr>
+                <w:rFonts w:ascii="BRH Malayalam Extra" w:hAnsi="BRH Malayalam Extra" w:cs="BRH Malayalam Extra"/>
+                <w:sz w:val="34"/>
+                <w:szCs w:val="40"/>
+              </w:rPr>
+              <w:t>–</w:t>
+            </w:r>
+            <w:r>
+              <w:rPr>
+                <w:rFonts w:ascii="BRH Malayalam Extra" w:hAnsi="BRH Malayalam Extra" w:cs="BRH Malayalam Extra"/>
+                <w:sz w:val="40"/>
+                <w:szCs w:val="40"/>
+              </w:rPr>
+              <w:t xml:space="preserve"> | ex</w:t>
+            </w:r>
+            <w:r>
+              <w:rPr>
+                <w:rFonts w:ascii="BRH Malayalam Extra" w:hAnsi="BRH Malayalam Extra" w:cs="BRH Malayalam Extra"/>
+                <w:sz w:val="34"/>
+                <w:szCs w:val="40"/>
+              </w:rPr>
+              <w:t>–</w:t>
+            </w:r>
+            <w:r>
+              <w:rPr>
+                <w:rFonts w:ascii="BRH Malayalam Extra" w:hAnsi="BRH Malayalam Extra" w:cs="BRH Malayalam Extra"/>
+                <w:sz w:val="40"/>
+                <w:szCs w:val="40"/>
+              </w:rPr>
+              <w:t>Ç¡</w:t>
+            </w:r>
+            <w:r>
+              <w:rPr>
+                <w:rFonts w:ascii="BRH Malayalam Extra" w:hAnsi="BRH Malayalam Extra" w:cs="BRH Malayalam Extra"/>
+                <w:sz w:val="34"/>
+                <w:szCs w:val="40"/>
+              </w:rPr>
+              <w:t>–</w:t>
+            </w:r>
+            <w:r>
+              <w:rPr>
+                <w:rFonts w:ascii="BRH Malayalam Extra" w:hAnsi="BRH Malayalam Extra" w:cs="BRH Malayalam Extra"/>
+                <w:sz w:val="40"/>
+                <w:szCs w:val="40"/>
+              </w:rPr>
+              <w:t xml:space="preserve"> |</w:t>
+            </w:r>
+          </w:p>
+        </w:tc>
+      </w:tr>
+      <w:tr>
+        <w:trPr>
+          <w:trHeight w:val="1125"/>
+        </w:trPr>
+        <w:tc>
+          <w:tcPr>
+            <w:tcW w:w="3182" w:type="dxa"/>
+            <w:tcBorders>
+              <w:top w:val="single" w:sz="4" w:space="0" w:color="000000"/>
+              <w:left w:val="single" w:sz="4" w:space="0" w:color="000000"/>
+              <w:bottom w:val="single" w:sz="4" w:space="0" w:color="000000"/>
+              <w:right w:val="single" w:sz="4" w:space="0" w:color="000000"/>
+            </w:tcBorders>
+          </w:tcPr>
+          <w:p>
+            <w:pPr>
+              <w:spacing w:before="0" w:line="240" w:lineRule="auto"/>
+              <w:rPr>
+                <w:rFonts w:cs="Latha"/>
+                <w:b/>
+                <w:sz w:val="28"/>
+                <w:szCs w:val="28"/>
                 <w:lang w:val="it-IT" w:bidi="ta-IN"/>
               </w:rPr>
             </w:pPr>
@@ -1805,6 +1896,530 @@
                 <w:szCs w:val="28"/>
                 <w:lang w:val="it-IT" w:bidi="ta-IN"/>
               </w:rPr>
+              <w:t>5.5.</w:t>
+            </w:r>
+            <w:r>
+              <w:rPr>
+                <w:rFonts w:cs="Latha"/>
+                <w:b/>
+                <w:sz w:val="28"/>
+                <w:szCs w:val="28"/>
+                <w:lang w:val="it-IT" w:bidi="ta-IN"/>
+              </w:rPr>
+              <w:t>10</w:t>
+            </w:r>
+            <w:r>
+              <w:rPr>
+                <w:rFonts w:cs="Latha"/>
+                <w:b/>
+                <w:sz w:val="28"/>
+                <w:szCs w:val="28"/>
+                <w:lang w:val="it-IT" w:bidi="ta-IN"/>
+              </w:rPr>
+              <w:t>.</w:t>
+            </w:r>
+            <w:r>
+              <w:rPr>
+                <w:rFonts w:cs="Latha"/>
+                <w:b/>
+                <w:sz w:val="28"/>
+                <w:szCs w:val="28"/>
+                <w:lang w:val="it-IT" w:bidi="ta-IN"/>
+              </w:rPr>
+              <w:t>2</w:t>
+            </w:r>
+            <w:r>
+              <w:rPr>
+                <w:rFonts w:cs="Latha"/>
+                <w:b/>
+                <w:sz w:val="28"/>
+                <w:szCs w:val="28"/>
+                <w:lang w:val="it-IT" w:bidi="ta-IN"/>
+              </w:rPr>
+              <w:t>– Padam</w:t>
+            </w:r>
+          </w:p>
+          <w:p>
+            <w:pPr>
+              <w:spacing w:before="0" w:line="240" w:lineRule="auto"/>
+              <w:rPr>
+                <w:rFonts w:cs="Latha"/>
+                <w:b/>
+                <w:sz w:val="28"/>
+                <w:szCs w:val="28"/>
+                <w:lang w:val="it-IT" w:bidi="ta-IN"/>
+              </w:rPr>
+            </w:pPr>
+            <w:r>
+              <w:rPr>
+                <w:rFonts w:cs="Latha"/>
+                <w:b/>
+                <w:sz w:val="28"/>
+                <w:szCs w:val="28"/>
+                <w:lang w:val="it-IT" w:bidi="ta-IN"/>
+              </w:rPr>
+              <w:t xml:space="preserve">Padam No. </w:t>
+            </w:r>
+            <w:r>
+              <w:rPr>
+                <w:rFonts w:cs="Latha"/>
+                <w:b/>
+                <w:sz w:val="28"/>
+                <w:szCs w:val="28"/>
+                <w:lang w:val="it-IT" w:bidi="ta-IN"/>
+              </w:rPr>
+              <w:t>13</w:t>
+            </w:r>
+          </w:p>
+          <w:p>
+            <w:pPr>
+              <w:spacing w:before="0" w:line="240" w:lineRule="auto"/>
+              <w:rPr>
+                <w:rFonts w:cs="Latha"/>
+                <w:b/>
+                <w:sz w:val="28"/>
+                <w:szCs w:val="28"/>
+                <w:lang w:val="it-IT" w:bidi="ta-IN"/>
+              </w:rPr>
+            </w:pPr>
+            <w:r>
+              <w:rPr>
+                <w:rFonts w:cs="Latha"/>
+                <w:b/>
+                <w:sz w:val="28"/>
+                <w:szCs w:val="28"/>
+                <w:lang w:val="it-IT" w:bidi="ta-IN"/>
+              </w:rPr>
+              <w:t xml:space="preserve">Panchaati  No. </w:t>
+            </w:r>
+            <w:r>
+              <w:rPr>
+                <w:rFonts w:cs="Latha"/>
+                <w:b/>
+                <w:sz w:val="28"/>
+                <w:szCs w:val="28"/>
+                <w:lang w:val="it-IT" w:bidi="ta-IN"/>
+              </w:rPr>
+              <w:t>43</w:t>
+            </w:r>
+          </w:p>
+        </w:tc>
+        <w:tc>
+          <w:tcPr>
+            <w:tcW w:w="5497" w:type="dxa"/>
+            <w:tcBorders>
+              <w:top w:val="single" w:sz="4" w:space="0" w:color="000000"/>
+              <w:left w:val="single" w:sz="4" w:space="0" w:color="000000"/>
+              <w:bottom w:val="single" w:sz="4" w:space="0" w:color="000000"/>
+              <w:right w:val="single" w:sz="4" w:space="0" w:color="000000"/>
+            </w:tcBorders>
+          </w:tcPr>
+          <w:p>
+            <w:pPr>
+              <w:widowControl w:val="0"/>
+              <w:autoSpaceDE w:val="0"/>
+              <w:autoSpaceDN w:val="0"/>
+              <w:adjustRightInd w:val="0"/>
+              <w:spacing w:before="0" w:line="252" w:lineRule="auto"/>
+              <w:ind w:right="119"/>
+              <w:rPr>
+                <w:rFonts w:ascii="BRH Malayalam Extra" w:hAnsi="BRH Malayalam Extra" w:cs="BRH Malayalam Extra"/>
+                <w:sz w:val="40"/>
+                <w:szCs w:val="40"/>
+                <w:lang w:val="it-IT"/>
+              </w:rPr>
+            </w:pPr>
+            <w:r>
+              <w:rPr>
+                <w:rFonts w:ascii="BRH Malayalam Extra" w:hAnsi="BRH Malayalam Extra" w:cs="BRH Malayalam Extra"/>
+                <w:sz w:val="40"/>
+                <w:szCs w:val="40"/>
+                <w:lang w:val="it-IT"/>
+              </w:rPr>
+              <w:t>Zy</w:t>
+            </w:r>
+            <w:r>
+              <w:rPr>
+                <w:rFonts w:ascii="BRH Malayalam Extra" w:hAnsi="BRH Malayalam Extra" w:cs="BRH Malayalam Extra"/>
+                <w:sz w:val="34"/>
+                <w:szCs w:val="40"/>
+                <w:lang w:val="it-IT"/>
+              </w:rPr>
+              <w:t>–</w:t>
+            </w:r>
+            <w:r>
+              <w:rPr>
+                <w:rFonts w:ascii="BRH Malayalam Extra" w:hAnsi="BRH Malayalam Extra" w:cs="BRH Malayalam Extra"/>
+                <w:sz w:val="40"/>
+                <w:szCs w:val="40"/>
+                <w:lang w:val="it-IT"/>
+              </w:rPr>
+              <w:t>k</w:t>
+            </w:r>
+            <w:r>
+              <w:rPr>
+                <w:rFonts w:ascii="BRH Malayalam Extra" w:hAnsi="BRH Malayalam Extra" w:cs="BRH Malayalam Extra"/>
+                <w:sz w:val="40"/>
+                <w:szCs w:val="40"/>
+                <w:highlight w:val="yellow"/>
+                <w:lang w:val="it-IT"/>
+              </w:rPr>
+              <w:t>qû</w:t>
+            </w:r>
+            <w:r>
+              <w:rPr>
+                <w:rFonts w:ascii="BRH Malayalam Extra" w:hAnsi="BRH Malayalam Extra" w:cs="BRH Malayalam Extra"/>
+                <w:sz w:val="40"/>
+                <w:szCs w:val="40"/>
+                <w:lang w:val="it-IT"/>
+              </w:rPr>
+              <w:t>—kxRy</w:t>
+            </w:r>
+            <w:r>
+              <w:rPr>
+                <w:rFonts w:ascii="BRH Malayalam Extra" w:hAnsi="BRH Malayalam Extra" w:cs="BRH Malayalam Extra"/>
+                <w:sz w:val="34"/>
+                <w:szCs w:val="40"/>
+                <w:lang w:val="it-IT"/>
+              </w:rPr>
+              <w:t>–</w:t>
+            </w:r>
+            <w:r>
+              <w:rPr>
+                <w:rFonts w:ascii="BRH Malayalam Extra" w:hAnsi="BRH Malayalam Extra" w:cs="BRH Malayalam Extra"/>
+                <w:sz w:val="40"/>
+                <w:szCs w:val="40"/>
+                <w:lang w:val="it-IT"/>
+              </w:rPr>
+              <w:t xml:space="preserve">kyZy— </w:t>
+            </w:r>
+          </w:p>
+          <w:p>
+            <w:pPr>
+              <w:widowControl w:val="0"/>
+              <w:autoSpaceDE w:val="0"/>
+              <w:autoSpaceDN w:val="0"/>
+              <w:adjustRightInd w:val="0"/>
+              <w:spacing w:before="0" w:line="252" w:lineRule="auto"/>
+              <w:ind w:right="119"/>
+              <w:rPr>
+                <w:rFonts w:ascii="BRH Malayalam Extra" w:hAnsi="BRH Malayalam Extra" w:cs="BRH Malayalam Extra"/>
+                <w:sz w:val="40"/>
+                <w:szCs w:val="40"/>
+                <w:lang w:val="it-IT"/>
+              </w:rPr>
+            </w:pPr>
+            <w:r>
+              <w:rPr>
+                <w:rFonts w:ascii="BRH Malayalam Extra" w:hAnsi="BRH Malayalam Extra" w:cs="BRH Malayalam Extra"/>
+                <w:sz w:val="40"/>
+                <w:szCs w:val="40"/>
+                <w:lang w:val="it-IT"/>
+              </w:rPr>
+              <w:lastRenderedPageBreak/>
+              <w:t>Zy</w:t>
+            </w:r>
+            <w:r>
+              <w:rPr>
+                <w:rFonts w:ascii="BRH Malayalam Extra" w:hAnsi="BRH Malayalam Extra" w:cs="BRH Malayalam Extra"/>
+                <w:sz w:val="34"/>
+                <w:szCs w:val="40"/>
+                <w:lang w:val="it-IT"/>
+              </w:rPr>
+              <w:t>–</w:t>
+            </w:r>
+            <w:r>
+              <w:rPr>
+                <w:rFonts w:ascii="BRH Malayalam Extra" w:hAnsi="BRH Malayalam Extra" w:cs="BRH Malayalam Extra"/>
+                <w:sz w:val="40"/>
+                <w:szCs w:val="40"/>
+                <w:lang w:val="it-IT"/>
+              </w:rPr>
+              <w:t>k</w:t>
+            </w:r>
+            <w:r>
+              <w:rPr>
+                <w:rFonts w:ascii="BRH Malayalam Extra" w:hAnsi="BRH Malayalam Extra" w:cs="BRH Malayalam Extra"/>
+                <w:sz w:val="40"/>
+                <w:szCs w:val="40"/>
+                <w:highlight w:val="yellow"/>
+                <w:lang w:val="it-IT"/>
+              </w:rPr>
+              <w:t>qû</w:t>
+            </w:r>
+            <w:r>
+              <w:rPr>
+                <w:rFonts w:ascii="BRH Malayalam Extra" w:hAnsi="BRH Malayalam Extra" w:cs="BRH Malayalam Extra"/>
+                <w:sz w:val="40"/>
+                <w:szCs w:val="40"/>
+                <w:lang w:val="it-IT"/>
+              </w:rPr>
+              <w:t>— - kx</w:t>
+            </w:r>
+            <w:r>
+              <w:rPr>
+                <w:rFonts w:ascii="BRH Malayalam Extra" w:hAnsi="BRH Malayalam Extra" w:cs="BRH Malayalam Extra"/>
+                <w:sz w:val="34"/>
+                <w:szCs w:val="40"/>
+                <w:lang w:val="it-IT"/>
+              </w:rPr>
+              <w:t>–</w:t>
+            </w:r>
+            <w:r>
+              <w:rPr>
+                <w:rFonts w:ascii="BRH Malayalam Extra" w:hAnsi="BRH Malayalam Extra" w:cs="BRH Malayalam Extra"/>
+                <w:sz w:val="40"/>
+                <w:szCs w:val="40"/>
+                <w:lang w:val="it-IT"/>
+              </w:rPr>
+              <w:t>Ry</w:t>
+            </w:r>
+            <w:r>
+              <w:rPr>
+                <w:rFonts w:ascii="BRH Malayalam Extra" w:hAnsi="BRH Malayalam Extra" w:cs="BRH Malayalam Extra"/>
+                <w:sz w:val="34"/>
+                <w:szCs w:val="40"/>
+                <w:lang w:val="it-IT"/>
+              </w:rPr>
+              <w:t>–</w:t>
+            </w:r>
+            <w:r>
+              <w:rPr>
+                <w:rFonts w:ascii="BRH Malayalam Extra" w:hAnsi="BRH Malayalam Extra" w:cs="BRH Malayalam Extra"/>
+                <w:sz w:val="40"/>
+                <w:szCs w:val="40"/>
+                <w:lang w:val="it-IT"/>
+              </w:rPr>
+              <w:t xml:space="preserve">J | </w:t>
+            </w:r>
+          </w:p>
+        </w:tc>
+        <w:tc>
+          <w:tcPr>
+            <w:tcW w:w="5605" w:type="dxa"/>
+            <w:tcBorders>
+              <w:top w:val="single" w:sz="4" w:space="0" w:color="000000"/>
+              <w:left w:val="single" w:sz="4" w:space="0" w:color="000000"/>
+              <w:bottom w:val="single" w:sz="4" w:space="0" w:color="000000"/>
+              <w:right w:val="single" w:sz="4" w:space="0" w:color="000000"/>
+            </w:tcBorders>
+          </w:tcPr>
+          <w:p>
+            <w:pPr>
+              <w:widowControl w:val="0"/>
+              <w:autoSpaceDE w:val="0"/>
+              <w:autoSpaceDN w:val="0"/>
+              <w:adjustRightInd w:val="0"/>
+              <w:spacing w:before="0" w:line="252" w:lineRule="auto"/>
+              <w:ind w:right="119"/>
+              <w:rPr>
+                <w:rFonts w:ascii="BRH Malayalam Extra" w:hAnsi="BRH Malayalam Extra" w:cs="BRH Malayalam Extra"/>
+                <w:sz w:val="40"/>
+                <w:szCs w:val="40"/>
+                <w:lang w:val="it-IT"/>
+              </w:rPr>
+            </w:pPr>
+            <w:r>
+              <w:rPr>
+                <w:rFonts w:ascii="BRH Malayalam Extra" w:hAnsi="BRH Malayalam Extra" w:cs="BRH Malayalam Extra"/>
+                <w:sz w:val="40"/>
+                <w:szCs w:val="40"/>
+                <w:lang w:val="it-IT"/>
+              </w:rPr>
+              <w:lastRenderedPageBreak/>
+              <w:t>Zy</w:t>
+            </w:r>
+            <w:r>
+              <w:rPr>
+                <w:rFonts w:ascii="BRH Malayalam Extra" w:hAnsi="BRH Malayalam Extra" w:cs="BRH Malayalam Extra"/>
+                <w:sz w:val="34"/>
+                <w:szCs w:val="40"/>
+                <w:lang w:val="it-IT"/>
+              </w:rPr>
+              <w:t>–</w:t>
+            </w:r>
+            <w:r>
+              <w:rPr>
+                <w:rFonts w:ascii="BRH Malayalam Extra" w:hAnsi="BRH Malayalam Extra" w:cs="BRH Malayalam Extra"/>
+                <w:sz w:val="40"/>
+                <w:szCs w:val="40"/>
+                <w:lang w:val="it-IT"/>
+              </w:rPr>
+              <w:t>k</w:t>
+            </w:r>
+            <w:r>
+              <w:rPr>
+                <w:rFonts w:ascii="BRH Malayalam Extra" w:hAnsi="BRH Malayalam Extra" w:cs="BRH Malayalam Extra"/>
+                <w:sz w:val="40"/>
+                <w:szCs w:val="40"/>
+                <w:highlight w:val="green"/>
+                <w:lang w:val="it-IT"/>
+              </w:rPr>
+              <w:t>Ò</w:t>
+            </w:r>
+            <w:r>
+              <w:rPr>
+                <w:rFonts w:ascii="BRH Malayalam Extra" w:hAnsi="BRH Malayalam Extra" w:cs="BRH Malayalam Extra"/>
+                <w:sz w:val="40"/>
+                <w:szCs w:val="40"/>
+                <w:lang w:val="it-IT"/>
+              </w:rPr>
+              <w:t>—kxRy</w:t>
+            </w:r>
+            <w:r>
+              <w:rPr>
+                <w:rFonts w:ascii="BRH Malayalam Extra" w:hAnsi="BRH Malayalam Extra" w:cs="BRH Malayalam Extra"/>
+                <w:sz w:val="34"/>
+                <w:szCs w:val="40"/>
+                <w:lang w:val="it-IT"/>
+              </w:rPr>
+              <w:t>–</w:t>
+            </w:r>
+            <w:r>
+              <w:rPr>
+                <w:rFonts w:ascii="BRH Malayalam Extra" w:hAnsi="BRH Malayalam Extra" w:cs="BRH Malayalam Extra"/>
+                <w:sz w:val="40"/>
+                <w:szCs w:val="40"/>
+                <w:lang w:val="it-IT"/>
+              </w:rPr>
+              <w:t xml:space="preserve">kyZy— </w:t>
+            </w:r>
+          </w:p>
+          <w:p>
+            <w:pPr>
+              <w:widowControl w:val="0"/>
+              <w:autoSpaceDE w:val="0"/>
+              <w:autoSpaceDN w:val="0"/>
+              <w:adjustRightInd w:val="0"/>
+              <w:spacing w:before="0" w:line="252" w:lineRule="auto"/>
+              <w:ind w:right="119"/>
+              <w:rPr>
+                <w:rFonts w:ascii="BRH Malayalam Extra" w:hAnsi="BRH Malayalam Extra" w:cs="BRH Malayalam Extra"/>
+                <w:sz w:val="40"/>
+                <w:szCs w:val="40"/>
+                <w:lang w:val="it-IT"/>
+              </w:rPr>
+            </w:pPr>
+            <w:r>
+              <w:rPr>
+                <w:rFonts w:ascii="BRH Malayalam Extra" w:hAnsi="BRH Malayalam Extra" w:cs="BRH Malayalam Extra"/>
+                <w:sz w:val="40"/>
+                <w:szCs w:val="40"/>
+                <w:lang w:val="it-IT"/>
+              </w:rPr>
+              <w:lastRenderedPageBreak/>
+              <w:t>Zy</w:t>
+            </w:r>
+            <w:r>
+              <w:rPr>
+                <w:rFonts w:ascii="BRH Malayalam Extra" w:hAnsi="BRH Malayalam Extra" w:cs="BRH Malayalam Extra"/>
+                <w:sz w:val="34"/>
+                <w:szCs w:val="40"/>
+                <w:lang w:val="it-IT"/>
+              </w:rPr>
+              <w:t>–</w:t>
+            </w:r>
+            <w:r>
+              <w:rPr>
+                <w:rFonts w:ascii="BRH Malayalam Extra" w:hAnsi="BRH Malayalam Extra" w:cs="BRH Malayalam Extra"/>
+                <w:sz w:val="40"/>
+                <w:szCs w:val="40"/>
+                <w:lang w:val="it-IT"/>
+              </w:rPr>
+              <w:t>k</w:t>
+            </w:r>
+            <w:r>
+              <w:rPr>
+                <w:rFonts w:ascii="BRH Malayalam Extra" w:hAnsi="BRH Malayalam Extra" w:cs="BRH Malayalam Extra"/>
+                <w:sz w:val="40"/>
+                <w:szCs w:val="40"/>
+                <w:highlight w:val="green"/>
+                <w:lang w:val="it-IT"/>
+              </w:rPr>
+              <w:t>Ò</w:t>
+            </w:r>
+            <w:r>
+              <w:rPr>
+                <w:rFonts w:ascii="BRH Malayalam Extra" w:hAnsi="BRH Malayalam Extra" w:cs="BRH Malayalam Extra"/>
+                <w:sz w:val="40"/>
+                <w:szCs w:val="40"/>
+                <w:lang w:val="it-IT"/>
+              </w:rPr>
+              <w:t>— - kx</w:t>
+            </w:r>
+            <w:r>
+              <w:rPr>
+                <w:rFonts w:ascii="BRH Malayalam Extra" w:hAnsi="BRH Malayalam Extra" w:cs="BRH Malayalam Extra"/>
+                <w:sz w:val="34"/>
+                <w:szCs w:val="40"/>
+                <w:lang w:val="it-IT"/>
+              </w:rPr>
+              <w:t>–</w:t>
+            </w:r>
+            <w:r>
+              <w:rPr>
+                <w:rFonts w:ascii="BRH Malayalam Extra" w:hAnsi="BRH Malayalam Extra" w:cs="BRH Malayalam Extra"/>
+                <w:sz w:val="40"/>
+                <w:szCs w:val="40"/>
+                <w:lang w:val="it-IT"/>
+              </w:rPr>
+              <w:t>Ry</w:t>
+            </w:r>
+            <w:r>
+              <w:rPr>
+                <w:rFonts w:ascii="BRH Malayalam Extra" w:hAnsi="BRH Malayalam Extra" w:cs="BRH Malayalam Extra"/>
+                <w:sz w:val="34"/>
+                <w:szCs w:val="40"/>
+                <w:lang w:val="it-IT"/>
+              </w:rPr>
+              <w:t>–</w:t>
+            </w:r>
+            <w:r>
+              <w:rPr>
+                <w:rFonts w:ascii="BRH Malayalam Extra" w:hAnsi="BRH Malayalam Extra" w:cs="BRH Malayalam Extra"/>
+                <w:sz w:val="40"/>
+                <w:szCs w:val="40"/>
+                <w:lang w:val="it-IT"/>
+              </w:rPr>
+              <w:t xml:space="preserve">J | </w:t>
+            </w:r>
+          </w:p>
+        </w:tc>
+      </w:tr>
+      <w:tr>
+        <w:trPr>
+          <w:trHeight w:val="1125"/>
+        </w:trPr>
+        <w:tc>
+          <w:tcPr>
+            <w:tcW w:w="3182" w:type="dxa"/>
+            <w:tcBorders>
+              <w:top w:val="single" w:sz="4" w:space="0" w:color="000000"/>
+              <w:left w:val="single" w:sz="4" w:space="0" w:color="000000"/>
+              <w:bottom w:val="single" w:sz="4" w:space="0" w:color="000000"/>
+              <w:right w:val="single" w:sz="4" w:space="0" w:color="000000"/>
+            </w:tcBorders>
+          </w:tcPr>
+          <w:p>
+            <w:pPr>
+              <w:spacing w:before="0" w:line="240" w:lineRule="auto"/>
+              <w:rPr>
+                <w:rFonts w:cs="Latha"/>
+                <w:b/>
+                <w:sz w:val="28"/>
+                <w:szCs w:val="28"/>
+                <w:lang w:val="it-IT" w:bidi="ta-IN"/>
+              </w:rPr>
+            </w:pPr>
+            <w:r>
+              <w:rPr>
+                <w:rFonts w:cs="Latha"/>
+                <w:b/>
+                <w:sz w:val="28"/>
+                <w:szCs w:val="28"/>
+                <w:lang w:val="it-IT" w:bidi="ta-IN"/>
+              </w:rPr>
+              <w:lastRenderedPageBreak/>
               <w:t>5.5.15.1 – Padam</w:t>
             </w:r>
           </w:p>
@@ -2036,7 +2651,6 @@
           <w:szCs w:val="32"/>
           <w:u w:val="single"/>
         </w:rPr>
-        <w:lastRenderedPageBreak/>
         <w:t>TS Pada Paatam – TS 5.5 Malayalam co</w:t>
       </w:r>
       <w:r>
@@ -3302,6 +3916,7 @@
                 <w:szCs w:val="28"/>
                 <w:lang w:bidi="ta-IN"/>
               </w:rPr>
+              <w:lastRenderedPageBreak/>
               <w:t>5.5.8.3</w:t>
             </w:r>
             <w:r>
@@ -3915,7 +4530,6 @@
           <w:szCs w:val="32"/>
           <w:u w:val="single"/>
         </w:rPr>
-        <w:lastRenderedPageBreak/>
         <w:t>TS Pada Paatam – TS 5.5 Malayalam co</w:t>
       </w:r>
       <w:r>
@@ -4967,7 +5581,6 @@
           <w:szCs w:val="32"/>
           <w:u w:val="single"/>
         </w:rPr>
-        <w:lastRenderedPageBreak/>
         <w:t>TS Pada Paatam – TS 5.</w:t>
       </w:r>
       <w:r>
@@ -5854,6 +6467,7 @@
                 <w:szCs w:val="28"/>
                 <w:lang w:bidi="ta-IN"/>
               </w:rPr>
+              <w:lastRenderedPageBreak/>
               <w:t>TS 5.5.1.</w:t>
             </w:r>
             <w:r>
@@ -6639,7 +7253,6 @@
                 <w:szCs w:val="28"/>
                 <w:lang w:bidi="ta-IN"/>
               </w:rPr>
-              <w:lastRenderedPageBreak/>
               <w:t>TS 5.5.</w:t>
             </w:r>
             <w:r>
@@ -7690,6 +8303,7 @@
                 <w:szCs w:val="28"/>
                 <w:lang w:bidi="ta-IN"/>
               </w:rPr>
+              <w:lastRenderedPageBreak/>
               <w:t>TS 5.5.6.2</w:t>
             </w:r>
             <w:r>
@@ -8561,7 +9175,7 @@
               </w:rPr>
               <w:t>¥txZy— |</w:t>
             </w:r>
-            <w:bookmarkStart w:id="0" w:name="_Hlk21002820"/>
+            <w:bookmarkStart w:id="1" w:name="_Hlk21002820"/>
             <w:r>
               <w:rPr>
                 <w:sz w:val="32"/>
@@ -8583,7 +9197,7 @@
               </w:rPr>
               <w:t>it is hraswam)</w:t>
             </w:r>
-            <w:bookmarkEnd w:id="0"/>
+            <w:bookmarkEnd w:id="1"/>
           </w:p>
           <w:p>
             <w:pPr>
@@ -8623,7 +9237,6 @@
                 <w:szCs w:val="28"/>
                 <w:lang w:bidi="ta-IN"/>
               </w:rPr>
-              <w:lastRenderedPageBreak/>
               <w:t>TS 5.5.9.5</w:t>
             </w:r>
             <w:r>
@@ -9037,7 +9650,7 @@
                 <w:lang w:bidi="ta-IN"/>
               </w:rPr>
             </w:pPr>
-            <w:bookmarkStart w:id="1" w:name="_Hlk21003291"/>
+            <w:bookmarkStart w:id="2" w:name="_Hlk21003291"/>
             <w:r>
               <w:rPr>
                 <w:rFonts w:cs="Latha"/>
@@ -9104,7 +9717,7 @@
               <w:t xml:space="preserve">  Panchaati</w:t>
             </w:r>
           </w:p>
-          <w:bookmarkEnd w:id="1"/>
+          <w:bookmarkEnd w:id="2"/>
           <w:p>
             <w:pPr>
               <w:spacing w:before="0" w:line="240" w:lineRule="auto"/>
@@ -9603,6 +10216,7 @@
                 <w:szCs w:val="28"/>
                 <w:lang w:bidi="ta-IN"/>
               </w:rPr>
+              <w:lastRenderedPageBreak/>
               <w:t>TS 5.5.10.5</w:t>
             </w:r>
             <w:r>
@@ -10329,7 +10943,6 @@
           <w:szCs w:val="32"/>
           <w:u w:val="single"/>
         </w:rPr>
-        <w:lastRenderedPageBreak/>
         <w:t xml:space="preserve">TS Pada Paatam – TS 5.5 </w:t>
       </w:r>
       <w:r>
@@ -10681,7 +11294,7 @@
 </file>
 
 <file path=word/endnotes.xml><?xml version="1.0" encoding="utf-8"?>
-<w:endnotes xmlns:wpc="http://schemas.microsoft.com/office/word/2010/wordprocessingCanvas" xmlns:cx="http://schemas.microsoft.com/office/drawing/2014/chartex" xmlns:cx1="http://schemas.microsoft.com/office/drawing/2015/9/8/chartex" xmlns:cx2="http://schemas.microsoft.com/office/drawing/2015/10/21/chartex" xmlns:cx3="http://schemas.microsoft.com/office/drawing/2016/5/9/chartex" xmlns:cx4="http://schemas.microsoft.com/office/drawing/2016/5/10/chartex" xmlns:cx5="http://schemas.microsoft.com/office/drawing/2016/5/11/chartex" xmlns:cx6="http://schemas.microsoft.com/office/drawing/2016/5/12/chartex" xmlns:cx7="http://schemas.microsoft.com/office/drawing/2016/5/13/chartex" xmlns:cx8="http://schemas.microsoft.com/office/drawing/2016/5/14/chartex" xmlns:mc="http://schemas.openxmlformats.org/markup-compatibility/2006" xmlns:aink="http://schemas.microsoft.com/office/drawing/2016/ink" xmlns:am3d="http://schemas.microsoft.com/office/drawing/2017/model3d" xmlns:o="urn:schemas-microsoft-com:office:office" xmlns:oel="http://schemas.microsoft.com/office/2019/extlst" xmlns:r="http://schemas.openxmlformats.org/officeDocument/2006/relationships" xmlns:m="http://schemas.openxmlformats.org/officeDocument/2006/math" xmlns:v="urn:schemas-microsoft-com:vml" xmlns:wp14="http://schemas.microsoft.com/office/word/2010/wordprocessingDrawing" xmlns:wp="http://schemas.openxmlformats.org/drawingml/2006/wordprocessingDrawing" xmlns:w10="urn:schemas-microsoft-com:office:word" xmlns:w="http://schemas.openxmlformats.org/wordprocessingml/2006/main" xmlns:w14="http://schemas.microsoft.com/office/word/2010/wordml" xmlns:w15="http://schemas.microsoft.com/office/word/2012/wordml" xmlns:w16cex="http://schemas.microsoft.com/office/word/2018/wordml/cex" xmlns:w16cid="http://schemas.microsoft.com/office/word/2016/wordml/cid" xmlns:w16="http://schemas.microsoft.com/office/word/2018/wordml" xmlns:w16du="http://schemas.microsoft.com/office/word/2023/wordml/word16du" xmlns:w16sdtdh="http://schemas.microsoft.com/office/word/2020/wordml/sdtdatahash" xmlns:w16se="http://schemas.microsoft.com/office/word/2015/wordml/symex" xmlns:wpg="http://schemas.microsoft.com/office/word/2010/wordprocessingGroup" xmlns:wpi="http://schemas.microsoft.com/office/word/2010/wordprocessingInk" xmlns:wne="http://schemas.microsoft.com/office/word/2006/wordml" xmlns:wps="http://schemas.microsoft.com/office/word/2010/wordprocessingShape" mc:Ignorable="w14 w15 w16se w16cid w16 w16cex w16sdtdh w16du wp14">
+<w:endnotes xmlns:wpc="http://schemas.microsoft.com/office/word/2010/wordprocessingCanvas" xmlns:cx="http://schemas.microsoft.com/office/drawing/2014/chartex" xmlns:cx1="http://schemas.microsoft.com/office/drawing/2015/9/8/chartex" xmlns:cx2="http://schemas.microsoft.com/office/drawing/2015/10/21/chartex" xmlns:cx3="http://schemas.microsoft.com/office/drawing/2016/5/9/chartex" xmlns:cx4="http://schemas.microsoft.com/office/drawing/2016/5/10/chartex" xmlns:cx5="http://schemas.microsoft.com/office/drawing/2016/5/11/chartex" xmlns:cx6="http://schemas.microsoft.com/office/drawing/2016/5/12/chartex" xmlns:cx7="http://schemas.microsoft.com/office/drawing/2016/5/13/chartex" xmlns:cx8="http://schemas.microsoft.com/office/drawing/2016/5/14/chartex" xmlns:mc="http://schemas.openxmlformats.org/markup-compatibility/2006" xmlns:aink="http://schemas.microsoft.com/office/drawing/2016/ink" xmlns:am3d="http://schemas.microsoft.com/office/drawing/2017/model3d" xmlns:o="urn:schemas-microsoft-com:office:office" xmlns:oel="http://schemas.microsoft.com/office/2019/extlst" xmlns:r="http://schemas.openxmlformats.org/officeDocument/2006/relationships" xmlns:m="http://schemas.openxmlformats.org/officeDocument/2006/math" xmlns:v="urn:schemas-microsoft-com:vml" xmlns:wp14="http://schemas.microsoft.com/office/word/2010/wordprocessingDrawing" xmlns:wp="http://schemas.openxmlformats.org/drawingml/2006/wordprocessingDrawing" xmlns:w10="urn:schemas-microsoft-com:office:word" xmlns:w="http://schemas.openxmlformats.org/wordprocessingml/2006/main" xmlns:w14="http://schemas.microsoft.com/office/word/2010/wordml" xmlns:w15="http://schemas.microsoft.com/office/word/2012/wordml" xmlns:w16cex="http://schemas.microsoft.com/office/word/2018/wordml/cex" xmlns:w16cid="http://schemas.microsoft.com/office/word/2016/wordml/cid" xmlns:w16="http://schemas.microsoft.com/office/word/2018/wordml" xmlns:w16du="http://schemas.microsoft.com/office/word/2023/wordml/word16du" xmlns:w16sdtdh="http://schemas.microsoft.com/office/word/2020/wordml/sdtdatahash" xmlns:w16sdtfl="http://schemas.microsoft.com/office/word/2024/wordml/sdtformatlock" xmlns:w16se="http://schemas.microsoft.com/office/word/2015/wordml/symex" xmlns:wpg="http://schemas.microsoft.com/office/word/2010/wordprocessingGroup" xmlns:wpi="http://schemas.microsoft.com/office/word/2010/wordprocessingInk" xmlns:wne="http://schemas.microsoft.com/office/word/2006/wordml" xmlns:wps="http://schemas.microsoft.com/office/word/2010/wordprocessingShape" mc:Ignorable="w14 w15 w16se w16cid w16 w16cex w16sdtdh w16sdtfl w16du wp14">
   <w:endnote w:type="separator" w:id="-1">
     <w:p>
       <w:pPr>
@@ -10706,7 +11319,7 @@
 </file>
 
 <file path=word/footer1.xml><?xml version="1.0" encoding="utf-8"?>
-<w:ftr xmlns:wpc="http://schemas.microsoft.com/office/word/2010/wordprocessingCanvas" xmlns:cx="http://schemas.microsoft.com/office/drawing/2014/chartex" xmlns:cx1="http://schemas.microsoft.com/office/drawing/2015/9/8/chartex" xmlns:cx2="http://schemas.microsoft.com/office/drawing/2015/10/21/chartex" xmlns:cx3="http://schemas.microsoft.com/office/drawing/2016/5/9/chartex" xmlns:cx4="http://schemas.microsoft.com/office/drawing/2016/5/10/chartex" xmlns:cx5="http://schemas.microsoft.com/office/drawing/2016/5/11/chartex" xmlns:cx6="http://schemas.microsoft.com/office/drawing/2016/5/12/chartex" xmlns:cx7="http://schemas.microsoft.com/office/drawing/2016/5/13/chartex" xmlns:cx8="http://schemas.microsoft.com/office/drawing/2016/5/14/chartex" xmlns:mc="http://schemas.openxmlformats.org/markup-compatibility/2006" xmlns:aink="http://schemas.microsoft.com/office/drawing/2016/ink" xmlns:am3d="http://schemas.microsoft.com/office/drawing/2017/model3d" xmlns:o="urn:schemas-microsoft-com:office:office" xmlns:oel="http://schemas.microsoft.com/office/2019/extlst" xmlns:r="http://schemas.openxmlformats.org/officeDocument/2006/relationships" xmlns:m="http://schemas.openxmlformats.org/officeDocument/2006/math" xmlns:v="urn:schemas-microsoft-com:vml" xmlns:wp14="http://schemas.microsoft.com/office/word/2010/wordprocessingDrawing" xmlns:wp="http://schemas.openxmlformats.org/drawingml/2006/wordprocessingDrawing" xmlns:w10="urn:schemas-microsoft-com:office:word" xmlns:w="http://schemas.openxmlformats.org/wordprocessingml/2006/main" xmlns:w14="http://schemas.microsoft.com/office/word/2010/wordml" xmlns:w15="http://schemas.microsoft.com/office/word/2012/wordml" xmlns:w16cex="http://schemas.microsoft.com/office/word/2018/wordml/cex" xmlns:w16cid="http://schemas.microsoft.com/office/word/2016/wordml/cid" xmlns:w16="http://schemas.microsoft.com/office/word/2018/wordml" xmlns:w16du="http://schemas.microsoft.com/office/word/2023/wordml/word16du" xmlns:w16sdtdh="http://schemas.microsoft.com/office/word/2020/wordml/sdtdatahash" xmlns:w16se="http://schemas.microsoft.com/office/word/2015/wordml/symex" xmlns:wpg="http://schemas.microsoft.com/office/word/2010/wordprocessingGroup" xmlns:wpi="http://schemas.microsoft.com/office/word/2010/wordprocessingInk" xmlns:wne="http://schemas.microsoft.com/office/word/2006/wordml" xmlns:wps="http://schemas.microsoft.com/office/word/2010/wordprocessingShape" mc:Ignorable="w14 w15 w16se w16cid w16 w16cex w16sdtdh w16du wp14">
+<w:ftr xmlns:wpc="http://schemas.microsoft.com/office/word/2010/wordprocessingCanvas" xmlns:cx="http://schemas.microsoft.com/office/drawing/2014/chartex" xmlns:cx1="http://schemas.microsoft.com/office/drawing/2015/9/8/chartex" xmlns:cx2="http://schemas.microsoft.com/office/drawing/2015/10/21/chartex" xmlns:cx3="http://schemas.microsoft.com/office/drawing/2016/5/9/chartex" xmlns:cx4="http://schemas.microsoft.com/office/drawing/2016/5/10/chartex" xmlns:cx5="http://schemas.microsoft.com/office/drawing/2016/5/11/chartex" xmlns:cx6="http://schemas.microsoft.com/office/drawing/2016/5/12/chartex" xmlns:cx7="http://schemas.microsoft.com/office/drawing/2016/5/13/chartex" xmlns:cx8="http://schemas.microsoft.com/office/drawing/2016/5/14/chartex" xmlns:mc="http://schemas.openxmlformats.org/markup-compatibility/2006" xmlns:aink="http://schemas.microsoft.com/office/drawing/2016/ink" xmlns:am3d="http://schemas.microsoft.com/office/drawing/2017/model3d" xmlns:o="urn:schemas-microsoft-com:office:office" xmlns:oel="http://schemas.microsoft.com/office/2019/extlst" xmlns:r="http://schemas.openxmlformats.org/officeDocument/2006/relationships" xmlns:m="http://schemas.openxmlformats.org/officeDocument/2006/math" xmlns:v="urn:schemas-microsoft-com:vml" xmlns:wp14="http://schemas.microsoft.com/office/word/2010/wordprocessingDrawing" xmlns:wp="http://schemas.openxmlformats.org/drawingml/2006/wordprocessingDrawing" xmlns:w10="urn:schemas-microsoft-com:office:word" xmlns:w="http://schemas.openxmlformats.org/wordprocessingml/2006/main" xmlns:w14="http://schemas.microsoft.com/office/word/2010/wordml" xmlns:w15="http://schemas.microsoft.com/office/word/2012/wordml" xmlns:w16cex="http://schemas.microsoft.com/office/word/2018/wordml/cex" xmlns:w16cid="http://schemas.microsoft.com/office/word/2016/wordml/cid" xmlns:w16="http://schemas.microsoft.com/office/word/2018/wordml" xmlns:w16du="http://schemas.microsoft.com/office/word/2023/wordml/word16du" xmlns:w16sdtdh="http://schemas.microsoft.com/office/word/2020/wordml/sdtdatahash" xmlns:w16sdtfl="http://schemas.microsoft.com/office/word/2024/wordml/sdtformatlock" xmlns:w16se="http://schemas.microsoft.com/office/word/2015/wordml/symex" xmlns:wpg="http://schemas.microsoft.com/office/word/2010/wordprocessingGroup" xmlns:wpi="http://schemas.microsoft.com/office/word/2010/wordprocessingInk" xmlns:wne="http://schemas.microsoft.com/office/word/2006/wordml" xmlns:wps="http://schemas.microsoft.com/office/word/2010/wordprocessingShape" mc:Ignorable="w14 w15 w16se w16cid w16 w16cex w16sdtdh w16sdtfl w16du wp14">
   <w:p>
     <w:pPr>
       <w:pBdr>
@@ -10887,7 +11500,7 @@
 </file>
 
 <file path=word/footer2.xml><?xml version="1.0" encoding="utf-8"?>
-<w:ftr xmlns:wpc="http://schemas.microsoft.com/office/word/2010/wordprocessingCanvas" xmlns:cx="http://schemas.microsoft.com/office/drawing/2014/chartex" xmlns:cx1="http://schemas.microsoft.com/office/drawing/2015/9/8/chartex" xmlns:cx2="http://schemas.microsoft.com/office/drawing/2015/10/21/chartex" xmlns:cx3="http://schemas.microsoft.com/office/drawing/2016/5/9/chartex" xmlns:cx4="http://schemas.microsoft.com/office/drawing/2016/5/10/chartex" xmlns:cx5="http://schemas.microsoft.com/office/drawing/2016/5/11/chartex" xmlns:cx6="http://schemas.microsoft.com/office/drawing/2016/5/12/chartex" xmlns:cx7="http://schemas.microsoft.com/office/drawing/2016/5/13/chartex" xmlns:cx8="http://schemas.microsoft.com/office/drawing/2016/5/14/chartex" xmlns:mc="http://schemas.openxmlformats.org/markup-compatibility/2006" xmlns:aink="http://schemas.microsoft.com/office/drawing/2016/ink" xmlns:am3d="http://schemas.microsoft.com/office/drawing/2017/model3d" xmlns:o="urn:schemas-microsoft-com:office:office" xmlns:oel="http://schemas.microsoft.com/office/2019/extlst" xmlns:r="http://schemas.openxmlformats.org/officeDocument/2006/relationships" xmlns:m="http://schemas.openxmlformats.org/officeDocument/2006/math" xmlns:v="urn:schemas-microsoft-com:vml" xmlns:wp14="http://schemas.microsoft.com/office/word/2010/wordprocessingDrawing" xmlns:wp="http://schemas.openxmlformats.org/drawingml/2006/wordprocessingDrawing" xmlns:w10="urn:schemas-microsoft-com:office:word" xmlns:w="http://schemas.openxmlformats.org/wordprocessingml/2006/main" xmlns:w14="http://schemas.microsoft.com/office/word/2010/wordml" xmlns:w15="http://schemas.microsoft.com/office/word/2012/wordml" xmlns:w16cex="http://schemas.microsoft.com/office/word/2018/wordml/cex" xmlns:w16cid="http://schemas.microsoft.com/office/word/2016/wordml/cid" xmlns:w16="http://schemas.microsoft.com/office/word/2018/wordml" xmlns:w16du="http://schemas.microsoft.com/office/word/2023/wordml/word16du" xmlns:w16sdtdh="http://schemas.microsoft.com/office/word/2020/wordml/sdtdatahash" xmlns:w16se="http://schemas.microsoft.com/office/word/2015/wordml/symex" xmlns:wpg="http://schemas.microsoft.com/office/word/2010/wordprocessingGroup" xmlns:wpi="http://schemas.microsoft.com/office/word/2010/wordprocessingInk" xmlns:wne="http://schemas.microsoft.com/office/word/2006/wordml" xmlns:wps="http://schemas.microsoft.com/office/word/2010/wordprocessingShape" mc:Ignorable="w14 w15 w16se w16cid w16 w16cex w16sdtdh w16du wp14">
+<w:ftr xmlns:wpc="http://schemas.microsoft.com/office/word/2010/wordprocessingCanvas" xmlns:cx="http://schemas.microsoft.com/office/drawing/2014/chartex" xmlns:cx1="http://schemas.microsoft.com/office/drawing/2015/9/8/chartex" xmlns:cx2="http://schemas.microsoft.com/office/drawing/2015/10/21/chartex" xmlns:cx3="http://schemas.microsoft.com/office/drawing/2016/5/9/chartex" xmlns:cx4="http://schemas.microsoft.com/office/drawing/2016/5/10/chartex" xmlns:cx5="http://schemas.microsoft.com/office/drawing/2016/5/11/chartex" xmlns:cx6="http://schemas.microsoft.com/office/drawing/2016/5/12/chartex" xmlns:cx7="http://schemas.microsoft.com/office/drawing/2016/5/13/chartex" xmlns:cx8="http://schemas.microsoft.com/office/drawing/2016/5/14/chartex" xmlns:mc="http://schemas.openxmlformats.org/markup-compatibility/2006" xmlns:aink="http://schemas.microsoft.com/office/drawing/2016/ink" xmlns:am3d="http://schemas.microsoft.com/office/drawing/2017/model3d" xmlns:o="urn:schemas-microsoft-com:office:office" xmlns:oel="http://schemas.microsoft.com/office/2019/extlst" xmlns:r="http://schemas.openxmlformats.org/officeDocument/2006/relationships" xmlns:m="http://schemas.openxmlformats.org/officeDocument/2006/math" xmlns:v="urn:schemas-microsoft-com:vml" xmlns:wp14="http://schemas.microsoft.com/office/word/2010/wordprocessingDrawing" xmlns:wp="http://schemas.openxmlformats.org/drawingml/2006/wordprocessingDrawing" xmlns:w10="urn:schemas-microsoft-com:office:word" xmlns:w="http://schemas.openxmlformats.org/wordprocessingml/2006/main" xmlns:w14="http://schemas.microsoft.com/office/word/2010/wordml" xmlns:w15="http://schemas.microsoft.com/office/word/2012/wordml" xmlns:w16cex="http://schemas.microsoft.com/office/word/2018/wordml/cex" xmlns:w16cid="http://schemas.microsoft.com/office/word/2016/wordml/cid" xmlns:w16="http://schemas.microsoft.com/office/word/2018/wordml" xmlns:w16du="http://schemas.microsoft.com/office/word/2023/wordml/word16du" xmlns:w16sdtdh="http://schemas.microsoft.com/office/word/2020/wordml/sdtdatahash" xmlns:w16sdtfl="http://schemas.microsoft.com/office/word/2024/wordml/sdtformatlock" xmlns:w16se="http://schemas.microsoft.com/office/word/2015/wordml/symex" xmlns:wpg="http://schemas.microsoft.com/office/word/2010/wordprocessingGroup" xmlns:wpi="http://schemas.microsoft.com/office/word/2010/wordprocessingInk" xmlns:wne="http://schemas.microsoft.com/office/word/2006/wordml" xmlns:wps="http://schemas.microsoft.com/office/word/2010/wordprocessingShape" mc:Ignorable="w14 w15 w16se w16cid w16 w16cex w16sdtdh w16sdtfl w16du wp14">
   <w:p>
     <w:pPr>
       <w:pBdr>
@@ -11082,7 +11695,7 @@
 </file>
 
 <file path=word/footnotes.xml><?xml version="1.0" encoding="utf-8"?>
-<w:footnotes xmlns:wpc="http://schemas.microsoft.com/office/word/2010/wordprocessingCanvas" xmlns:cx="http://schemas.microsoft.com/office/drawing/2014/chartex" xmlns:cx1="http://schemas.microsoft.com/office/drawing/2015/9/8/chartex" xmlns:cx2="http://schemas.microsoft.com/office/drawing/2015/10/21/chartex" xmlns:cx3="http://schemas.microsoft.com/office/drawing/2016/5/9/chartex" xmlns:cx4="http://schemas.microsoft.com/office/drawing/2016/5/10/chartex" xmlns:cx5="http://schemas.microsoft.com/office/drawing/2016/5/11/chartex" xmlns:cx6="http://schemas.microsoft.com/office/drawing/2016/5/12/chartex" xmlns:cx7="http://schemas.microsoft.com/office/drawing/2016/5/13/chartex" xmlns:cx8="http://schemas.microsoft.com/office/drawing/2016/5/14/chartex" xmlns:mc="http://schemas.openxmlformats.org/markup-compatibility/2006" xmlns:aink="http://schemas.microsoft.com/office/drawing/2016/ink" xmlns:am3d="http://schemas.microsoft.com/office/drawing/2017/model3d" xmlns:o="urn:schemas-microsoft-com:office:office" xmlns:oel="http://schemas.microsoft.com/office/2019/extlst" xmlns:r="http://schemas.openxmlformats.org/officeDocument/2006/relationships" xmlns:m="http://schemas.openxmlformats.org/officeDocument/2006/math" xmlns:v="urn:schemas-microsoft-com:vml" xmlns:wp14="http://schemas.microsoft.com/office/word/2010/wordprocessingDrawing" xmlns:wp="http://schemas.openxmlformats.org/drawingml/2006/wordprocessingDrawing" xmlns:w10="urn:schemas-microsoft-com:office:word" xmlns:w="http://schemas.openxmlformats.org/wordprocessingml/2006/main" xmlns:w14="http://schemas.microsoft.com/office/word/2010/wordml" xmlns:w15="http://schemas.microsoft.com/office/word/2012/wordml" xmlns:w16cex="http://schemas.microsoft.com/office/word/2018/wordml/cex" xmlns:w16cid="http://schemas.microsoft.com/office/word/2016/wordml/cid" xmlns:w16="http://schemas.microsoft.com/office/word/2018/wordml" xmlns:w16du="http://schemas.microsoft.com/office/word/2023/wordml/word16du" xmlns:w16sdtdh="http://schemas.microsoft.com/office/word/2020/wordml/sdtdatahash" xmlns:w16se="http://schemas.microsoft.com/office/word/2015/wordml/symex" xmlns:wpg="http://schemas.microsoft.com/office/word/2010/wordprocessingGroup" xmlns:wpi="http://schemas.microsoft.com/office/word/2010/wordprocessingInk" xmlns:wne="http://schemas.microsoft.com/office/word/2006/wordml" xmlns:wps="http://schemas.microsoft.com/office/word/2010/wordprocessingShape" mc:Ignorable="w14 w15 w16se w16cid w16 w16cex w16sdtdh w16du wp14">
+<w:footnotes xmlns:wpc="http://schemas.microsoft.com/office/word/2010/wordprocessingCanvas" xmlns:cx="http://schemas.microsoft.com/office/drawing/2014/chartex" xmlns:cx1="http://schemas.microsoft.com/office/drawing/2015/9/8/chartex" xmlns:cx2="http://schemas.microsoft.com/office/drawing/2015/10/21/chartex" xmlns:cx3="http://schemas.microsoft.com/office/drawing/2016/5/9/chartex" xmlns:cx4="http://schemas.microsoft.com/office/drawing/2016/5/10/chartex" xmlns:cx5="http://schemas.microsoft.com/office/drawing/2016/5/11/chartex" xmlns:cx6="http://schemas.microsoft.com/office/drawing/2016/5/12/chartex" xmlns:cx7="http://schemas.microsoft.com/office/drawing/2016/5/13/chartex" xmlns:cx8="http://schemas.microsoft.com/office/drawing/2016/5/14/chartex" xmlns:mc="http://schemas.openxmlformats.org/markup-compatibility/2006" xmlns:aink="http://schemas.microsoft.com/office/drawing/2016/ink" xmlns:am3d="http://schemas.microsoft.com/office/drawing/2017/model3d" xmlns:o="urn:schemas-microsoft-com:office:office" xmlns:oel="http://schemas.microsoft.com/office/2019/extlst" xmlns:r="http://schemas.openxmlformats.org/officeDocument/2006/relationships" xmlns:m="http://schemas.openxmlformats.org/officeDocument/2006/math" xmlns:v="urn:schemas-microsoft-com:vml" xmlns:wp14="http://schemas.microsoft.com/office/word/2010/wordprocessingDrawing" xmlns:wp="http://schemas.openxmlformats.org/drawingml/2006/wordprocessingDrawing" xmlns:w10="urn:schemas-microsoft-com:office:word" xmlns:w="http://schemas.openxmlformats.org/wordprocessingml/2006/main" xmlns:w14="http://schemas.microsoft.com/office/word/2010/wordml" xmlns:w15="http://schemas.microsoft.com/office/word/2012/wordml" xmlns:w16cex="http://schemas.microsoft.com/office/word/2018/wordml/cex" xmlns:w16cid="http://schemas.microsoft.com/office/word/2016/wordml/cid" xmlns:w16="http://schemas.microsoft.com/office/word/2018/wordml" xmlns:w16du="http://schemas.microsoft.com/office/word/2023/wordml/word16du" xmlns:w16sdtdh="http://schemas.microsoft.com/office/word/2020/wordml/sdtdatahash" xmlns:w16sdtfl="http://schemas.microsoft.com/office/word/2024/wordml/sdtformatlock" xmlns:w16se="http://schemas.microsoft.com/office/word/2015/wordml/symex" xmlns:wpg="http://schemas.microsoft.com/office/word/2010/wordprocessingGroup" xmlns:wpi="http://schemas.microsoft.com/office/word/2010/wordprocessingInk" xmlns:wne="http://schemas.microsoft.com/office/word/2006/wordml" xmlns:wps="http://schemas.microsoft.com/office/word/2010/wordprocessingShape" mc:Ignorable="w14 w15 w16se w16cid w16 w16cex w16sdtdh w16sdtfl w16du wp14">
   <w:footnote w:type="separator" w:id="-1">
     <w:p>
       <w:pPr>
@@ -11107,7 +11720,7 @@
 </file>
 
 <file path=word/header1.xml><?xml version="1.0" encoding="utf-8"?>
-<w:hdr xmlns:wpc="http://schemas.microsoft.com/office/word/2010/wordprocessingCanvas" xmlns:cx="http://schemas.microsoft.com/office/drawing/2014/chartex" xmlns:cx1="http://schemas.microsoft.com/office/drawing/2015/9/8/chartex" xmlns:cx2="http://schemas.microsoft.com/office/drawing/2015/10/21/chartex" xmlns:cx3="http://schemas.microsoft.com/office/drawing/2016/5/9/chartex" xmlns:cx4="http://schemas.microsoft.com/office/drawing/2016/5/10/chartex" xmlns:cx5="http://schemas.microsoft.com/office/drawing/2016/5/11/chartex" xmlns:cx6="http://schemas.microsoft.com/office/drawing/2016/5/12/chartex" xmlns:cx7="http://schemas.microsoft.com/office/drawing/2016/5/13/chartex" xmlns:cx8="http://schemas.microsoft.com/office/drawing/2016/5/14/chartex" xmlns:mc="http://schemas.openxmlformats.org/markup-compatibility/2006" xmlns:aink="http://schemas.microsoft.com/office/drawing/2016/ink" xmlns:am3d="http://schemas.microsoft.com/office/drawing/2017/model3d" xmlns:o="urn:schemas-microsoft-com:office:office" xmlns:oel="http://schemas.microsoft.com/office/2019/extlst" xmlns:r="http://schemas.openxmlformats.org/officeDocument/2006/relationships" xmlns:m="http://schemas.openxmlformats.org/officeDocument/2006/math" xmlns:v="urn:schemas-microsoft-com:vml" xmlns:wp14="http://schemas.microsoft.com/office/word/2010/wordprocessingDrawing" xmlns:wp="http://schemas.openxmlformats.org/drawingml/2006/wordprocessingDrawing" xmlns:w10="urn:schemas-microsoft-com:office:word" xmlns:w="http://schemas.openxmlformats.org/wordprocessingml/2006/main" xmlns:w14="http://schemas.microsoft.com/office/word/2010/wordml" xmlns:w15="http://schemas.microsoft.com/office/word/2012/wordml" xmlns:w16cex="http://schemas.microsoft.com/office/word/2018/wordml/cex" xmlns:w16cid="http://schemas.microsoft.com/office/word/2016/wordml/cid" xmlns:w16="http://schemas.microsoft.com/office/word/2018/wordml" xmlns:w16du="http://schemas.microsoft.com/office/word/2023/wordml/word16du" xmlns:w16sdtdh="http://schemas.microsoft.com/office/word/2020/wordml/sdtdatahash" xmlns:w16se="http://schemas.microsoft.com/office/word/2015/wordml/symex" xmlns:wpg="http://schemas.microsoft.com/office/word/2010/wordprocessingGroup" xmlns:wpi="http://schemas.microsoft.com/office/word/2010/wordprocessingInk" xmlns:wne="http://schemas.microsoft.com/office/word/2006/wordml" xmlns:wps="http://schemas.microsoft.com/office/word/2010/wordprocessingShape" mc:Ignorable="w14 w15 w16se w16cid w16 w16cex w16sdtdh w16du wp14">
+<w:hdr xmlns:wpc="http://schemas.microsoft.com/office/word/2010/wordprocessingCanvas" xmlns:cx="http://schemas.microsoft.com/office/drawing/2014/chartex" xmlns:cx1="http://schemas.microsoft.com/office/drawing/2015/9/8/chartex" xmlns:cx2="http://schemas.microsoft.com/office/drawing/2015/10/21/chartex" xmlns:cx3="http://schemas.microsoft.com/office/drawing/2016/5/9/chartex" xmlns:cx4="http://schemas.microsoft.com/office/drawing/2016/5/10/chartex" xmlns:cx5="http://schemas.microsoft.com/office/drawing/2016/5/11/chartex" xmlns:cx6="http://schemas.microsoft.com/office/drawing/2016/5/12/chartex" xmlns:cx7="http://schemas.microsoft.com/office/drawing/2016/5/13/chartex" xmlns:cx8="http://schemas.microsoft.com/office/drawing/2016/5/14/chartex" xmlns:mc="http://schemas.openxmlformats.org/markup-compatibility/2006" xmlns:aink="http://schemas.microsoft.com/office/drawing/2016/ink" xmlns:am3d="http://schemas.microsoft.com/office/drawing/2017/model3d" xmlns:o="urn:schemas-microsoft-com:office:office" xmlns:oel="http://schemas.microsoft.com/office/2019/extlst" xmlns:r="http://schemas.openxmlformats.org/officeDocument/2006/relationships" xmlns:m="http://schemas.openxmlformats.org/officeDocument/2006/math" xmlns:v="urn:schemas-microsoft-com:vml" xmlns:wp14="http://schemas.microsoft.com/office/word/2010/wordprocessingDrawing" xmlns:wp="http://schemas.openxmlformats.org/drawingml/2006/wordprocessingDrawing" xmlns:w10="urn:schemas-microsoft-com:office:word" xmlns:w="http://schemas.openxmlformats.org/wordprocessingml/2006/main" xmlns:w14="http://schemas.microsoft.com/office/word/2010/wordml" xmlns:w15="http://schemas.microsoft.com/office/word/2012/wordml" xmlns:w16cex="http://schemas.microsoft.com/office/word/2018/wordml/cex" xmlns:w16cid="http://schemas.microsoft.com/office/word/2016/wordml/cid" xmlns:w16="http://schemas.microsoft.com/office/word/2018/wordml" xmlns:w16du="http://schemas.microsoft.com/office/word/2023/wordml/word16du" xmlns:w16sdtdh="http://schemas.microsoft.com/office/word/2020/wordml/sdtdatahash" xmlns:w16sdtfl="http://schemas.microsoft.com/office/word/2024/wordml/sdtformatlock" xmlns:w16se="http://schemas.microsoft.com/office/word/2015/wordml/symex" xmlns:wpg="http://schemas.microsoft.com/office/word/2010/wordprocessingGroup" xmlns:wpi="http://schemas.microsoft.com/office/word/2010/wordprocessingInk" xmlns:wne="http://schemas.microsoft.com/office/word/2006/wordml" xmlns:wps="http://schemas.microsoft.com/office/word/2010/wordprocessingShape" mc:Ignorable="w14 w15 w16se w16cid w16 w16cex w16sdtdh w16sdtfl w16du wp14">
   <w:p>
     <w:pPr>
       <w:pStyle w:val="Header"/>
@@ -11120,7 +11733,7 @@
 </file>
 
 <file path=word/header2.xml><?xml version="1.0" encoding="utf-8"?>
-<w:hdr xmlns:wpc="http://schemas.microsoft.com/office/word/2010/wordprocessingCanvas" xmlns:cx="http://schemas.microsoft.com/office/drawing/2014/chartex" xmlns:cx1="http://schemas.microsoft.com/office/drawing/2015/9/8/chartex" xmlns:cx2="http://schemas.microsoft.com/office/drawing/2015/10/21/chartex" xmlns:cx3="http://schemas.microsoft.com/office/drawing/2016/5/9/chartex" xmlns:cx4="http://schemas.microsoft.com/office/drawing/2016/5/10/chartex" xmlns:cx5="http://schemas.microsoft.com/office/drawing/2016/5/11/chartex" xmlns:cx6="http://schemas.microsoft.com/office/drawing/2016/5/12/chartex" xmlns:cx7="http://schemas.microsoft.com/office/drawing/2016/5/13/chartex" xmlns:cx8="http://schemas.microsoft.com/office/drawing/2016/5/14/chartex" xmlns:mc="http://schemas.openxmlformats.org/markup-compatibility/2006" xmlns:aink="http://schemas.microsoft.com/office/drawing/2016/ink" xmlns:am3d="http://schemas.microsoft.com/office/drawing/2017/model3d" xmlns:o="urn:schemas-microsoft-com:office:office" xmlns:oel="http://schemas.microsoft.com/office/2019/extlst" xmlns:r="http://schemas.openxmlformats.org/officeDocument/2006/relationships" xmlns:m="http://schemas.openxmlformats.org/officeDocument/2006/math" xmlns:v="urn:schemas-microsoft-com:vml" xmlns:wp14="http://schemas.microsoft.com/office/word/2010/wordprocessingDrawing" xmlns:wp="http://schemas.openxmlformats.org/drawingml/2006/wordprocessingDrawing" xmlns:w10="urn:schemas-microsoft-com:office:word" xmlns:w="http://schemas.openxmlformats.org/wordprocessingml/2006/main" xmlns:w14="http://schemas.microsoft.com/office/word/2010/wordml" xmlns:w15="http://schemas.microsoft.com/office/word/2012/wordml" xmlns:w16cex="http://schemas.microsoft.com/office/word/2018/wordml/cex" xmlns:w16cid="http://schemas.microsoft.com/office/word/2016/wordml/cid" xmlns:w16="http://schemas.microsoft.com/office/word/2018/wordml" xmlns:w16du="http://schemas.microsoft.com/office/word/2023/wordml/word16du" xmlns:w16sdtdh="http://schemas.microsoft.com/office/word/2020/wordml/sdtdatahash" xmlns:w16se="http://schemas.microsoft.com/office/word/2015/wordml/symex" xmlns:wpg="http://schemas.microsoft.com/office/word/2010/wordprocessingGroup" xmlns:wpi="http://schemas.microsoft.com/office/word/2010/wordprocessingInk" xmlns:wne="http://schemas.microsoft.com/office/word/2006/wordml" xmlns:wps="http://schemas.microsoft.com/office/word/2010/wordprocessingShape" mc:Ignorable="w14 w15 w16se w16cid w16 w16cex w16sdtdh w16du wp14">
+<w:hdr xmlns:wpc="http://schemas.microsoft.com/office/word/2010/wordprocessingCanvas" xmlns:cx="http://schemas.microsoft.com/office/drawing/2014/chartex" xmlns:cx1="http://schemas.microsoft.com/office/drawing/2015/9/8/chartex" xmlns:cx2="http://schemas.microsoft.com/office/drawing/2015/10/21/chartex" xmlns:cx3="http://schemas.microsoft.com/office/drawing/2016/5/9/chartex" xmlns:cx4="http://schemas.microsoft.com/office/drawing/2016/5/10/chartex" xmlns:cx5="http://schemas.microsoft.com/office/drawing/2016/5/11/chartex" xmlns:cx6="http://schemas.microsoft.com/office/drawing/2016/5/12/chartex" xmlns:cx7="http://schemas.microsoft.com/office/drawing/2016/5/13/chartex" xmlns:cx8="http://schemas.microsoft.com/office/drawing/2016/5/14/chartex" xmlns:mc="http://schemas.openxmlformats.org/markup-compatibility/2006" xmlns:aink="http://schemas.microsoft.com/office/drawing/2016/ink" xmlns:am3d="http://schemas.microsoft.com/office/drawing/2017/model3d" xmlns:o="urn:schemas-microsoft-com:office:office" xmlns:oel="http://schemas.microsoft.com/office/2019/extlst" xmlns:r="http://schemas.openxmlformats.org/officeDocument/2006/relationships" xmlns:m="http://schemas.openxmlformats.org/officeDocument/2006/math" xmlns:v="urn:schemas-microsoft-com:vml" xmlns:wp14="http://schemas.microsoft.com/office/word/2010/wordprocessingDrawing" xmlns:wp="http://schemas.openxmlformats.org/drawingml/2006/wordprocessingDrawing" xmlns:w10="urn:schemas-microsoft-com:office:word" xmlns:w="http://schemas.openxmlformats.org/wordprocessingml/2006/main" xmlns:w14="http://schemas.microsoft.com/office/word/2010/wordml" xmlns:w15="http://schemas.microsoft.com/office/word/2012/wordml" xmlns:w16cex="http://schemas.microsoft.com/office/word/2018/wordml/cex" xmlns:w16cid="http://schemas.microsoft.com/office/word/2016/wordml/cid" xmlns:w16="http://schemas.microsoft.com/office/word/2018/wordml" xmlns:w16du="http://schemas.microsoft.com/office/word/2023/wordml/word16du" xmlns:w16sdtdh="http://schemas.microsoft.com/office/word/2020/wordml/sdtdatahash" xmlns:w16sdtfl="http://schemas.microsoft.com/office/word/2024/wordml/sdtformatlock" xmlns:w16se="http://schemas.microsoft.com/office/word/2015/wordml/symex" xmlns:wpg="http://schemas.microsoft.com/office/word/2010/wordprocessingGroup" xmlns:wpi="http://schemas.microsoft.com/office/word/2010/wordprocessingInk" xmlns:wne="http://schemas.microsoft.com/office/word/2006/wordml" xmlns:wps="http://schemas.microsoft.com/office/word/2010/wordprocessingShape" mc:Ignorable="w14 w15 w16se w16cid w16 w16cex w16sdtdh w16sdtfl w16du wp14">
   <w:p>
     <w:pPr>
       <w:pStyle w:val="Header"/>
@@ -11133,7 +11746,7 @@
 </file>
 
 <file path=word/styles.xml><?xml version="1.0" encoding="utf-8"?>
-<w:styles xmlns:mc="http://schemas.openxmlformats.org/markup-compatibility/2006" xmlns:r="http://schemas.openxmlformats.org/officeDocument/2006/relationships" xmlns:w="http://schemas.openxmlformats.org/wordprocessingml/2006/main" xmlns:w14="http://schemas.microsoft.com/office/word/2010/wordml" xmlns:w15="http://schemas.microsoft.com/office/word/2012/wordml" xmlns:w16cex="http://schemas.microsoft.com/office/word/2018/wordml/cex" xmlns:w16cid="http://schemas.microsoft.com/office/word/2016/wordml/cid" xmlns:w16="http://schemas.microsoft.com/office/word/2018/wordml" xmlns:w16du="http://schemas.microsoft.com/office/word/2023/wordml/word16du" xmlns:w16sdtdh="http://schemas.microsoft.com/office/word/2020/wordml/sdtdatahash" xmlns:w16se="http://schemas.microsoft.com/office/word/2015/wordml/symex" mc:Ignorable="w14 w15 w16se w16cid w16 w16cex w16sdtdh w16du">
+<w:styles xmlns:mc="http://schemas.openxmlformats.org/markup-compatibility/2006" xmlns:r="http://schemas.openxmlformats.org/officeDocument/2006/relationships" xmlns:w="http://schemas.openxmlformats.org/wordprocessingml/2006/main" xmlns:w14="http://schemas.microsoft.com/office/word/2010/wordml" xmlns:w15="http://schemas.microsoft.com/office/word/2012/wordml" xmlns:w16cex="http://schemas.microsoft.com/office/word/2018/wordml/cex" xmlns:w16cid="http://schemas.microsoft.com/office/word/2016/wordml/cid" xmlns:w16="http://schemas.microsoft.com/office/word/2018/wordml" xmlns:w16du="http://schemas.microsoft.com/office/word/2023/wordml/word16du" xmlns:w16sdtdh="http://schemas.microsoft.com/office/word/2020/wordml/sdtdatahash" xmlns:w16sdtfl="http://schemas.microsoft.com/office/word/2024/wordml/sdtformatlock" xmlns:w16se="http://schemas.microsoft.com/office/word/2015/wordml/symex" mc:Ignorable="w14 w15 w16se w16cid w16 w16cex w16sdtdh w16sdtfl w16du">
   <w:docDefaults>
     <w:rPrDefault>
       <w:rPr>

</xml_diff>

<commit_message>
nmv 20 05 2025
</commit_message>
<xml_diff>
--- a/TS-Padam/TS-5.5/TS 5.5 Malayalam Pada Paatam Corrections.docx
+++ b/TS-Padam/TS-5.5/TS 5.5 Malayalam Pada Paatam Corrections.docx
@@ -59,10 +59,9 @@
           <w:bCs/>
           <w:sz w:val="32"/>
           <w:szCs w:val="32"/>
-          <w:highlight w:val="red"/>
           <w:u w:val="single"/>
         </w:rPr>
-        <w:t>???????</w:t>
+        <w:t>31st May 2025</w:t>
       </w:r>
     </w:p>
     <w:p>
@@ -2631,6 +2630,17 @@
           <w:lang w:val="it-IT"/>
         </w:rPr>
       </w:pPr>
+      <w:r>
+        <w:rPr>
+          <w:b/>
+          <w:bCs/>
+          <w:sz w:val="32"/>
+          <w:szCs w:val="32"/>
+          <w:u w:val="single"/>
+          <w:lang w:val="it-IT"/>
+        </w:rPr>
+        <w:t>===============</w:t>
+      </w:r>
     </w:p>
     <w:p>
       <w:pPr>
@@ -3834,51 +3844,70 @@
             <w:pPr>
               <w:spacing w:before="0" w:line="240" w:lineRule="auto"/>
               <w:rPr>
+                <w:rFonts w:ascii="BRH Malayalam Extra" w:hAnsi="BRH Malayalam Extra" w:cs="BRH Malayalam Extra"/>
+                <w:sz w:val="40"/>
+                <w:szCs w:val="40"/>
+              </w:rPr>
+            </w:pPr>
+            <w:r>
+              <w:rPr>
+                <w:rFonts w:ascii="BRH Malayalam Extra" w:hAnsi="BRH Malayalam Extra" w:cs="BRH Malayalam Extra"/>
+                <w:sz w:val="40"/>
+                <w:szCs w:val="40"/>
+                <w:highlight w:val="green"/>
+              </w:rPr>
+              <w:t>qz</w:t>
+            </w:r>
+            <w:r>
+              <w:rPr>
+                <w:rFonts w:ascii="BRH Malayalam Extra" w:hAnsi="BRH Malayalam Extra" w:cs="BRH Malayalam Extra"/>
+                <w:sz w:val="34"/>
+                <w:szCs w:val="40"/>
+                <w:highlight w:val="green"/>
+              </w:rPr>
+              <w:t>–</w:t>
+            </w:r>
+            <w:r>
+              <w:rPr>
+                <w:rFonts w:ascii="BRH Malayalam Extra" w:hAnsi="BRH Malayalam Extra" w:cs="BRH Malayalam Extra"/>
+                <w:sz w:val="40"/>
+                <w:szCs w:val="40"/>
+              </w:rPr>
+              <w:t>ªrêx¥²J qyk</w:t>
+            </w:r>
+            <w:r>
+              <w:rPr>
+                <w:rFonts w:ascii="BRH Malayalam Extra" w:hAnsi="BRH Malayalam Extra" w:cs="BRH Malayalam Extra"/>
+                <w:sz w:val="34"/>
+                <w:szCs w:val="40"/>
+              </w:rPr>
+              <w:t>–</w:t>
+            </w:r>
+            <w:r>
+              <w:rPr>
+                <w:rFonts w:ascii="BRH Malayalam Extra" w:hAnsi="BRH Malayalam Extra" w:cs="BRH Malayalam Extra"/>
+                <w:sz w:val="40"/>
+                <w:szCs w:val="40"/>
+              </w:rPr>
+              <w:t xml:space="preserve"> De—</w:t>
+            </w:r>
+          </w:p>
+          <w:p>
+            <w:pPr>
+              <w:tabs>
+                <w:tab w:val="left" w:pos="2865"/>
+              </w:tabs>
+              <w:rPr>
                 <w:sz w:val="32"/>
                 <w:szCs w:val="32"/>
               </w:rPr>
             </w:pPr>
             <w:r>
               <w:rPr>
-                <w:rFonts w:ascii="BRH Malayalam Extra" w:hAnsi="BRH Malayalam Extra" w:cs="BRH Malayalam Extra"/>
-                <w:sz w:val="40"/>
-                <w:szCs w:val="40"/>
-                <w:highlight w:val="green"/>
-              </w:rPr>
-              <w:t>qz</w:t>
-            </w:r>
-            <w:r>
-              <w:rPr>
-                <w:rFonts w:ascii="BRH Malayalam Extra" w:hAnsi="BRH Malayalam Extra" w:cs="BRH Malayalam Extra"/>
-                <w:sz w:val="34"/>
-                <w:szCs w:val="40"/>
-                <w:highlight w:val="green"/>
-              </w:rPr>
-              <w:t>–</w:t>
-            </w:r>
-            <w:r>
-              <w:rPr>
-                <w:rFonts w:ascii="BRH Malayalam Extra" w:hAnsi="BRH Malayalam Extra" w:cs="BRH Malayalam Extra"/>
-                <w:sz w:val="40"/>
-                <w:szCs w:val="40"/>
-              </w:rPr>
-              <w:t>ªrêx¥²J qyk</w:t>
-            </w:r>
-            <w:r>
-              <w:rPr>
-                <w:rFonts w:ascii="BRH Malayalam Extra" w:hAnsi="BRH Malayalam Extra" w:cs="BRH Malayalam Extra"/>
-                <w:sz w:val="34"/>
-                <w:szCs w:val="40"/>
-              </w:rPr>
-              <w:t>–</w:t>
-            </w:r>
-            <w:r>
-              <w:rPr>
-                <w:rFonts w:ascii="BRH Malayalam Extra" w:hAnsi="BRH Malayalam Extra" w:cs="BRH Malayalam Extra"/>
-                <w:sz w:val="40"/>
-                <w:szCs w:val="40"/>
-              </w:rPr>
-              <w:t xml:space="preserve"> De—</w:t>
+                <w:sz w:val="32"/>
+                <w:szCs w:val="32"/>
+              </w:rPr>
+              <w:tab/>
             </w:r>
           </w:p>
         </w:tc>
@@ -5501,78 +5530,6 @@
           <w:u w:val="single"/>
         </w:rPr>
       </w:pPr>
-    </w:p>
-    <w:p>
-      <w:pPr>
-        <w:jc w:val="center"/>
-        <w:rPr>
-          <w:b/>
-          <w:bCs/>
-          <w:sz w:val="32"/>
-          <w:szCs w:val="32"/>
-          <w:u w:val="single"/>
-        </w:rPr>
-      </w:pPr>
-    </w:p>
-    <w:p>
-      <w:pPr>
-        <w:jc w:val="center"/>
-        <w:rPr>
-          <w:b/>
-          <w:bCs/>
-          <w:sz w:val="32"/>
-          <w:szCs w:val="32"/>
-          <w:u w:val="single"/>
-        </w:rPr>
-      </w:pPr>
-    </w:p>
-    <w:p>
-      <w:pPr>
-        <w:jc w:val="center"/>
-        <w:rPr>
-          <w:b/>
-          <w:bCs/>
-          <w:sz w:val="32"/>
-          <w:szCs w:val="32"/>
-          <w:u w:val="single"/>
-        </w:rPr>
-      </w:pPr>
-    </w:p>
-    <w:p>
-      <w:pPr>
-        <w:jc w:val="center"/>
-        <w:rPr>
-          <w:b/>
-          <w:bCs/>
-          <w:sz w:val="32"/>
-          <w:szCs w:val="32"/>
-          <w:u w:val="single"/>
-        </w:rPr>
-      </w:pPr>
-    </w:p>
-    <w:p>
-      <w:pPr>
-        <w:jc w:val="center"/>
-        <w:rPr>
-          <w:b/>
-          <w:bCs/>
-          <w:sz w:val="32"/>
-          <w:szCs w:val="32"/>
-          <w:u w:val="single"/>
-        </w:rPr>
-      </w:pPr>
-    </w:p>
-    <w:p>
-      <w:pPr>
-        <w:jc w:val="center"/>
-        <w:rPr>
-          <w:b/>
-          <w:bCs/>
-          <w:sz w:val="32"/>
-          <w:szCs w:val="32"/>
-          <w:u w:val="single"/>
-        </w:rPr>
-      </w:pPr>
       <w:r>
         <w:rPr>
           <w:b/>
@@ -5581,6 +5538,7 @@
           <w:szCs w:val="32"/>
           <w:u w:val="single"/>
         </w:rPr>
+        <w:lastRenderedPageBreak/>
         <w:t>TS Pada Paatam – TS 5.</w:t>
       </w:r>
       <w:r>
@@ -6467,7 +6425,6 @@
                 <w:szCs w:val="28"/>
                 <w:lang w:bidi="ta-IN"/>
               </w:rPr>
-              <w:lastRenderedPageBreak/>
               <w:t>TS 5.5.1.</w:t>
             </w:r>
             <w:r>
@@ -7253,6 +7210,7 @@
                 <w:szCs w:val="28"/>
                 <w:lang w:bidi="ta-IN"/>
               </w:rPr>
+              <w:lastRenderedPageBreak/>
               <w:t>TS 5.5.</w:t>
             </w:r>
             <w:r>
@@ -8303,7 +8261,6 @@
                 <w:szCs w:val="28"/>
                 <w:lang w:bidi="ta-IN"/>
               </w:rPr>
-              <w:lastRenderedPageBreak/>
               <w:t>TS 5.5.6.2</w:t>
             </w:r>
             <w:r>
@@ -9237,6 +9194,7 @@
                 <w:szCs w:val="28"/>
                 <w:lang w:bidi="ta-IN"/>
               </w:rPr>
+              <w:lastRenderedPageBreak/>
               <w:t>TS 5.5.9.5</w:t>
             </w:r>
             <w:r>
@@ -10216,7 +10174,6 @@
                 <w:szCs w:val="28"/>
                 <w:lang w:bidi="ta-IN"/>
               </w:rPr>
-              <w:lastRenderedPageBreak/>
               <w:t>TS 5.5.10.5</w:t>
             </w:r>
             <w:r>
@@ -10943,6 +10900,7 @@
           <w:szCs w:val="32"/>
           <w:u w:val="single"/>
         </w:rPr>
+        <w:lastRenderedPageBreak/>
         <w:t xml:space="preserve">TS Pada Paatam – TS 5.5 </w:t>
       </w:r>
       <w:r>
@@ -11325,6 +11283,7 @@
       <w:pBdr>
         <w:top w:val="single" w:sz="4" w:space="1" w:color="auto"/>
       </w:pBdr>
+      <w:jc w:val="right"/>
       <w:rPr>
         <w:b/>
         <w:bCs/>
@@ -11506,6 +11465,7 @@
       <w:pBdr>
         <w:top w:val="single" w:sz="4" w:space="1" w:color="auto"/>
       </w:pBdr>
+      <w:jc w:val="right"/>
       <w:rPr>
         <w:b/>
         <w:bCs/>

</xml_diff>